<commit_message>
update SRS - add segment 2
</commit_message>
<xml_diff>
--- a/docs/SRS.docx
+++ b/docs/SRS.docx
@@ -1,6 +1,6 @@
 
 <file path=word/document.xml><?xml version="1.0" encoding="utf-8"?>
-<w:document xmlns:wpc="http://schemas.microsoft.com/office/word/2010/wordprocessingCanvas" xmlns:cx="http://schemas.microsoft.com/office/drawing/2014/chartex" xmlns:cx1="http://schemas.microsoft.com/office/drawing/2015/9/8/chartex" xmlns:cx2="http://schemas.microsoft.com/office/drawing/2015/10/21/chartex" xmlns:cx3="http://schemas.microsoft.com/office/drawing/2016/5/9/chartex" xmlns:cx4="http://schemas.microsoft.com/office/drawing/2016/5/10/chartex" xmlns:cx5="http://schemas.microsoft.com/office/drawing/2016/5/11/chartex" xmlns:cx6="http://schemas.microsoft.com/office/drawing/2016/5/12/chartex" xmlns:cx7="http://schemas.microsoft.com/office/drawing/2016/5/13/chartex" xmlns:cx8="http://schemas.microsoft.com/office/drawing/2016/5/14/chartex" xmlns:mc="http://schemas.openxmlformats.org/markup-compatibility/2006" xmlns:aink="http://schemas.microsoft.com/office/drawing/2016/ink" xmlns:am3d="http://schemas.microsoft.com/office/drawing/2017/model3d" xmlns:o="urn:schemas-microsoft-com:office:office" xmlns:oel="http://schemas.microsoft.com/office/2019/extlst" xmlns:r="http://schemas.openxmlformats.org/officeDocument/2006/relationships" xmlns:m="http://schemas.openxmlformats.org/officeDocument/2006/math" xmlns:v="urn:schemas-microsoft-com:vml" xmlns:wp14="http://schemas.microsoft.com/office/word/2010/wordprocessingDrawing" xmlns:wp="http://schemas.openxmlformats.org/drawingml/2006/wordprocessingDrawing" xmlns:w10="urn:schemas-microsoft-com:office:word" xmlns:w="http://schemas.openxmlformats.org/wordprocessingml/2006/main" xmlns:w14="http://schemas.microsoft.com/office/word/2010/wordml" xmlns:w15="http://schemas.microsoft.com/office/word/2012/wordml" xmlns:w16cex="http://schemas.microsoft.com/office/word/2018/wordml/cex" xmlns:w16cid="http://schemas.microsoft.com/office/word/2016/wordml/cid" xmlns:w16="http://schemas.microsoft.com/office/word/2018/wordml" xmlns:w16sdtdh="http://schemas.microsoft.com/office/word/2020/wordml/sdtdatahash" xmlns:w16se="http://schemas.microsoft.com/office/word/2015/wordml/symex" xmlns:wpg="http://schemas.microsoft.com/office/word/2010/wordprocessingGroup" xmlns:wpi="http://schemas.microsoft.com/office/word/2010/wordprocessingInk" xmlns:wne="http://schemas.microsoft.com/office/word/2006/wordml" xmlns:wps="http://schemas.microsoft.com/office/word/2010/wordprocessingShape" mc:Ignorable="w14 w15 w16se w16cid w16 w16cex w16sdtdh wp14">
+<w:document xmlns:wpc="http://schemas.microsoft.com/office/word/2010/wordprocessingCanvas" xmlns:cx="http://schemas.microsoft.com/office/drawing/2014/chartex" xmlns:cx1="http://schemas.microsoft.com/office/drawing/2015/9/8/chartex" xmlns:cx2="http://schemas.microsoft.com/office/drawing/2015/10/21/chartex" xmlns:cx3="http://schemas.microsoft.com/office/drawing/2016/5/9/chartex" xmlns:cx4="http://schemas.microsoft.com/office/drawing/2016/5/10/chartex" xmlns:cx5="http://schemas.microsoft.com/office/drawing/2016/5/11/chartex" xmlns:cx6="http://schemas.microsoft.com/office/drawing/2016/5/12/chartex" xmlns:cx7="http://schemas.microsoft.com/office/drawing/2016/5/13/chartex" xmlns:cx8="http://schemas.microsoft.com/office/drawing/2016/5/14/chartex" xmlns:mc="http://schemas.openxmlformats.org/markup-compatibility/2006" xmlns:aink="http://schemas.microsoft.com/office/drawing/2016/ink" xmlns:am3d="http://schemas.microsoft.com/office/drawing/2017/model3d" xmlns:o="urn:schemas-microsoft-com:office:office" xmlns:oel="http://schemas.microsoft.com/office/2019/extlst" xmlns:r="http://schemas.openxmlformats.org/officeDocument/2006/relationships" xmlns:m="http://schemas.openxmlformats.org/officeDocument/2006/math" xmlns:v="urn:schemas-microsoft-com:vml" xmlns:wp14="http://schemas.microsoft.com/office/word/2010/wordprocessingDrawing" xmlns:wp="http://schemas.openxmlformats.org/drawingml/2006/wordprocessingDrawing" xmlns:w10="urn:schemas-microsoft-com:office:word" xmlns:w="http://schemas.openxmlformats.org/wordprocessingml/2006/main" xmlns:w14="http://schemas.microsoft.com/office/word/2010/wordml" xmlns:w15="http://schemas.microsoft.com/office/word/2012/wordml" xmlns:w16cex="http://schemas.microsoft.com/office/word/2018/wordml/cex" xmlns:w16cid="http://schemas.microsoft.com/office/word/2016/wordml/cid" xmlns:w16="http://schemas.microsoft.com/office/word/2018/wordml" xmlns:w16du="http://schemas.microsoft.com/office/word/2023/wordml/word16du" xmlns:w16sdtdh="http://schemas.microsoft.com/office/word/2020/wordml/sdtdatahash" xmlns:w16se="http://schemas.microsoft.com/office/word/2015/wordml/symex" xmlns:wpg="http://schemas.microsoft.com/office/word/2010/wordprocessingGroup" xmlns:wpi="http://schemas.microsoft.com/office/word/2010/wordprocessingInk" xmlns:wne="http://schemas.microsoft.com/office/word/2006/wordml" xmlns:wps="http://schemas.microsoft.com/office/word/2010/wordprocessingShape" mc:Ignorable="w14 w15 w16se w16cid w16 w16cex w16sdtdh wp14">
   <w:body>
     <w:sdt>
       <w:sdtPr>
@@ -154,6 +154,7 @@
                                     <w:dataBinding w:prefixMappings="xmlns:ns0='http://purl.org/dc/elements/1.1/' xmlns:ns1='http://schemas.openxmlformats.org/package/2006/metadata/core-properties' " w:xpath="/ns1:coreProperties[1]/ns0:subject[1]" w:storeItemID="{6C3C8BC8-F283-45AE-878A-BAB7291924A1}"/>
                                     <w:text/>
                                   </w:sdtPr>
+                                  <w:sdtEndPr/>
                                   <w:sdtContent>
                                     <w:r>
                                       <w:rPr>
@@ -190,19 +191,19 @@
                   </wp:anchor>
                 </w:drawing>
               </mc:Choice>
-              <mc:Fallback>
+              <mc:Fallback xmlns:a14="http://schemas.microsoft.com/office/drawing/2010/main" xmlns:a="http://schemas.openxmlformats.org/drawingml/2006/main">
                 <w:pict>
-                  <v:shapetype w14:anchorId="0EEDD03B" id="_x0000_t202" coordsize="21600,21600" o:spt="202" path="m,l,21600r21600,l21600,xe">
+                  <v:shapetype id="_x0000_t202" coordsize="21600,21600" o:spt="202" path="m,l,21600r21600,l21600,xe" w14:anchorId="0EEDD03B">
                     <v:stroke joinstyle="miter"/>
                     <v:path gradientshapeok="t" o:connecttype="rect"/>
                   </v:shapetype>
-                  <v:shape id="Text Box 62" o:spid="_x0000_s1026" type="#_x0000_t202" style="position:absolute;margin-left:0;margin-top:0;width:468pt;height:1in;z-index:251661312;visibility:visible;mso-wrap-style:square;mso-width-percent:765;mso-wrap-distance-left:9pt;mso-wrap-distance-top:0;mso-wrap-distance-right:9pt;mso-wrap-distance-bottom:0;mso-position-horizontal:center;mso-position-horizontal-relative:page;mso-position-vertical:top;mso-position-vertical-relative:margin;mso-width-percent:765;mso-width-relative:page;v-text-anchor:top" o:gfxdata="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" filled="f" stroked="f" strokeweight=".5pt">
+                  <v:shape id="Text Box 62" style="position:absolute;margin-left:0;margin-top:0;width:468pt;height:1in;z-index:251661312;visibility:visible;mso-wrap-style:square;mso-width-percent:765;mso-wrap-distance-left:9pt;mso-wrap-distance-top:0;mso-wrap-distance-right:9pt;mso-wrap-distance-bottom:0;mso-position-horizontal:center;mso-position-horizontal-relative:page;mso-position-vertical:top;mso-position-vertical-relative:margin;mso-width-percent:765;mso-width-relative:page;v-text-anchor:top" o:spid="_x0000_s1026" filled="f" stroked="f" strokeweight=".5pt" type="#_x0000_t202" o:gfxdata="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">
                     <v:textbox style="mso-fit-shape-to-text:t">
                       <w:txbxContent>
                         <w:sdt>
                           <w:sdtPr>
                             <w:rPr>
-                              <w:rFonts w:asciiTheme="majorHAnsi" w:eastAsiaTheme="majorEastAsia" w:hAnsiTheme="majorHAnsi" w:cstheme="majorBidi"/>
+                              <w:rFonts w:asciiTheme="majorHAnsi" w:hAnsiTheme="majorHAnsi" w:eastAsiaTheme="majorEastAsia" w:cstheme="majorBidi"/>
                               <w:caps/>
                               <w:color w:val="8496B0" w:themeColor="text2" w:themeTint="99"/>
                               <w:sz w:val="64"/>
@@ -225,7 +226,7 @@
                               <w:pPr>
                                 <w:pStyle w:val="NoSpacing"/>
                                 <w:rPr>
-                                  <w:rFonts w:asciiTheme="majorHAnsi" w:eastAsiaTheme="majorEastAsia" w:hAnsiTheme="majorHAnsi" w:cstheme="majorBidi"/>
+                                  <w:rFonts w:asciiTheme="majorHAnsi" w:hAnsiTheme="majorHAnsi" w:eastAsiaTheme="majorEastAsia" w:cstheme="majorBidi"/>
                                   <w:caps/>
                                   <w:color w:val="8496B0" w:themeColor="text2" w:themeTint="99"/>
                                   <w:sz w:val="68"/>
@@ -234,7 +235,7 @@
                               </w:pPr>
                               <w:r>
                                 <w:rPr>
-                                  <w:rFonts w:asciiTheme="majorHAnsi" w:eastAsiaTheme="majorEastAsia" w:hAnsiTheme="majorHAnsi" w:cstheme="majorBidi"/>
+                                  <w:rFonts w:asciiTheme="majorHAnsi" w:hAnsiTheme="majorHAnsi" w:eastAsiaTheme="majorEastAsia" w:cstheme="majorBidi"/>
                                   <w:caps/>
                                   <w:color w:val="8496B0" w:themeColor="text2" w:themeTint="99"/>
                                   <w:sz w:val="64"/>
@@ -805,23 +806,23 @@
                   </wp:anchor>
                 </w:drawing>
               </mc:Choice>
-              <mc:Fallback>
+              <mc:Fallback xmlns:a14="http://schemas.microsoft.com/office/drawing/2010/main" xmlns:a="http://schemas.openxmlformats.org/drawingml/2006/main">
                 <w:pict>
-                  <v:group w14:anchorId="20695CE7" id="Group 2" o:spid="_x0000_s1026" style="position:absolute;margin-left:0;margin-top:0;width:432.65pt;height:448.55pt;z-index:-251656192;mso-width-percent:706;mso-height-percent:566;mso-left-percent:220;mso-top-percent:300;mso-position-horizontal-relative:page;mso-position-vertical-relative:page;mso-width-percent:706;mso-height-percent:566;mso-left-percent:220;mso-top-percent:300" coordsize="43291,44910" o:gfxdata="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">
+                  <v:group id="Group 2" style="position:absolute;margin-left:0;margin-top:0;width:432.65pt;height:448.55pt;z-index:-251656192;mso-width-percent:706;mso-height-percent:566;mso-left-percent:220;mso-top-percent:300;mso-position-horizontal-relative:page;mso-position-vertical-relative:page;mso-width-percent:706;mso-height-percent:566;mso-left-percent:220;mso-top-percent:300" coordsize="43291,44910" o:spid="_x0000_s1026" w14:anchorId="20695CE7" o:gfxdata="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">
                     <o:lock v:ext="edit" aspectratio="t"/>
-                    <v:shape id="Freeform 64" o:spid="_x0000_s1027" style="position:absolute;left:15017;width:28274;height:28352;visibility:visible;mso-wrap-style:square;v-text-anchor:top" coordsize="1781,1786" o:gfxdata="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" path="m4,1786l,1782,1776,r5,5l4,1786xe" filled="f" stroked="f">
+                    <v:shape id="Freeform 64" style="position:absolute;left:15017;width:28274;height:28352;visibility:visible;mso-wrap-style:square;v-text-anchor:top" coordsize="1781,1786" o:spid="_x0000_s1027" filled="f" stroked="f" path="m4,1786l,1782,1776,r5,5l4,1786xe" o:gfxdata="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">
                       <v:path arrowok="t" o:connecttype="custom" o:connectlocs="6350,2835275;0,2828925;2819400,0;2827338,7938;6350,2835275" o:connectangles="0,0,0,0,0"/>
                     </v:shape>
-                    <v:shape id="Freeform 65" o:spid="_x0000_s1028" style="position:absolute;left:7826;top:2270;width:35465;height:35464;visibility:visible;mso-wrap-style:square;v-text-anchor:top" coordsize="2234,2234" o:gfxdata="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" path="m5,2234l,2229,2229,r5,5l5,2234xe" filled="f" stroked="f">
+                    <v:shape id="Freeform 65" style="position:absolute;left:7826;top:2270;width:35465;height:35464;visibility:visible;mso-wrap-style:square;v-text-anchor:top" coordsize="2234,2234" o:spid="_x0000_s1028" filled="f" stroked="f" path="m5,2234l,2229,2229,r5,5l5,2234xe" o:gfxdata="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">
                       <v:path arrowok="t" o:connecttype="custom" o:connectlocs="7938,3546475;0,3538538;3538538,0;3546475,7938;7938,3546475" o:connectangles="0,0,0,0,0"/>
                     </v:shape>
-                    <v:shape id="Freeform 66" o:spid="_x0000_s1029" style="position:absolute;left:8413;top:1095;width:34878;height:34877;visibility:visible;mso-wrap-style:square;v-text-anchor:top" coordsize="2197,2197" o:gfxdata="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" path="m9,2197l,2193,2188,r9,10l9,2197xe" filled="f" stroked="f">
+                    <v:shape id="Freeform 66" style="position:absolute;left:8413;top:1095;width:34878;height:34877;visibility:visible;mso-wrap-style:square;v-text-anchor:top" coordsize="2197,2197" o:spid="_x0000_s1029" filled="f" stroked="f" path="m9,2197l,2193,2188,r9,10l9,2197xe" o:gfxdata="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">
                       <v:path arrowok="t" o:connecttype="custom" o:connectlocs="14288,3487738;0,3481388;3473450,0;3487738,15875;14288,3487738" o:connectangles="0,0,0,0,0"/>
                     </v:shape>
-                    <v:shape id="Freeform 67" o:spid="_x0000_s1030" style="position:absolute;left:12160;top:4984;width:31131;height:31211;visibility:visible;mso-wrap-style:square;v-text-anchor:top" coordsize="1961,1966" o:gfxdata="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" path="m9,1966l,1957,1952,r9,9l9,1966xe" filled="f" stroked="f">
+                    <v:shape id="Freeform 67" style="position:absolute;left:12160;top:4984;width:31131;height:31211;visibility:visible;mso-wrap-style:square;v-text-anchor:top" coordsize="1961,1966" o:spid="_x0000_s1030" filled="f" stroked="f" path="m9,1966l,1957,1952,r9,9l9,1966xe" o:gfxdata="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">
                       <v:path arrowok="t" o:connecttype="custom" o:connectlocs="14288,3121025;0,3106738;3098800,0;3113088,14288;14288,3121025" o:connectangles="0,0,0,0,0"/>
                     </v:shape>
-                    <v:shape id="Freeform 68" o:spid="_x0000_s1031" style="position:absolute;top:1539;width:43291;height:43371;visibility:visible;mso-wrap-style:square;v-text-anchor:top" coordsize="2727,2732" o:gfxdata="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" path="m,2732r,-4l2722,r5,5l,2732xe" filled="f" stroked="f">
+                    <v:shape id="Freeform 68" style="position:absolute;top:1539;width:43291;height:43371;visibility:visible;mso-wrap-style:square;v-text-anchor:top" coordsize="2727,2732" o:spid="_x0000_s1031" filled="f" stroked="f" path="m,2732r,-4l2722,r5,5l,2732xe" o:gfxdata="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">
                       <v:path arrowok="t" o:connecttype="custom" o:connectlocs="0,4337050;0,4330700;4321175,0;4329113,7938;0,4337050" o:connectangles="0,0,0,0,0"/>
                     </v:shape>
                     <w10:wrap anchorx="page" anchory="page"/>
@@ -908,7 +909,7 @@
                                     <w:sz w:val="36"/>
                                     <w:szCs w:val="36"/>
                                   </w:rPr>
-                                  <w:t>2</w:t>
+                                  <w:t>3</w:t>
                                 </w:r>
                                 <w:r>
                                   <w:rPr>
@@ -924,7 +925,15 @@
                                     <w:sz w:val="36"/>
                                     <w:szCs w:val="36"/>
                                   </w:rPr>
-                                  <w:t>03</w:t>
+                                  <w:t>0</w:t>
+                                </w:r>
+                                <w:r>
+                                  <w:rPr>
+                                    <w:color w:val="4472C4" w:themeColor="accent1"/>
+                                    <w:sz w:val="36"/>
+                                    <w:szCs w:val="36"/>
+                                  </w:rPr>
+                                  <w:t>4</w:t>
                                 </w:r>
                                 <w:r>
                                   <w:rPr>
@@ -940,7 +949,7 @@
                                     <w:sz w:val="36"/>
                                     <w:szCs w:val="36"/>
                                   </w:rPr>
-                                  <w:t>07</w:t>
+                                  <w:t>23</w:t>
                                 </w:r>
                                 <w:r>
                                   <w:rPr>
@@ -974,6 +983,7 @@
                                     <w:dataBinding w:prefixMappings="xmlns:ns0='http://purl.org/dc/elements/1.1/' xmlns:ns1='http://schemas.openxmlformats.org/package/2006/metadata/core-properties' " w:xpath="/ns1:coreProperties[1]/ns1:category[1]" w:storeItemID="{6C3C8BC8-F283-45AE-878A-BAB7291924A1}"/>
                                     <w:text/>
                                   </w:sdtPr>
+                                  <w:sdtEndPr/>
                                   <w:sdtContent>
                                     <w:r>
                                       <w:rPr>
@@ -1057,7 +1067,7 @@
                               <w:sz w:val="36"/>
                               <w:szCs w:val="36"/>
                             </w:rPr>
-                            <w:t>2</w:t>
+                            <w:t>3</w:t>
                           </w:r>
                           <w:r>
                             <w:rPr>
@@ -1073,7 +1083,15 @@
                               <w:sz w:val="36"/>
                               <w:szCs w:val="36"/>
                             </w:rPr>
-                            <w:t>03</w:t>
+                            <w:t>0</w:t>
+                          </w:r>
+                          <w:r>
+                            <w:rPr>
+                              <w:color w:val="4472C4" w:themeColor="accent1"/>
+                              <w:sz w:val="36"/>
+                              <w:szCs w:val="36"/>
+                            </w:rPr>
+                            <w:t>4</w:t>
                           </w:r>
                           <w:r>
                             <w:rPr>
@@ -1089,7 +1107,7 @@
                               <w:sz w:val="36"/>
                               <w:szCs w:val="36"/>
                             </w:rPr>
-                            <w:t>07</w:t>
+                            <w:t>23</w:t>
                           </w:r>
                           <w:r>
                             <w:rPr>
@@ -1123,6 +1141,7 @@
                               <w:dataBinding w:prefixMappings="xmlns:ns0='http://purl.org/dc/elements/1.1/' xmlns:ns1='http://schemas.openxmlformats.org/package/2006/metadata/core-properties' " w:xpath="/ns1:coreProperties[1]/ns1:category[1]" w:storeItemID="{6C3C8BC8-F283-45AE-878A-BAB7291924A1}"/>
                               <w:text/>
                             </w:sdtPr>
+                            <w:sdtEndPr/>
                             <w:sdtContent>
                               <w:r>
                                 <w:rPr>
@@ -3883,25 +3902,7 @@
           </w:tcPr>
           <w:p>
             <w:r>
-              <w:t>v0.</w:t>
-            </w:r>
-            <w:r>
-              <w:t>2</w:t>
-            </w:r>
-            <w:r>
-              <w:t>-0</w:t>
-            </w:r>
-            <w:r>
-              <w:t>3</w:t>
-            </w:r>
-            <w:r>
-              <w:t>.</w:t>
-            </w:r>
-            <w:r>
-              <w:t>07</w:t>
-            </w:r>
-            <w:r>
-              <w:t>.2023</w:t>
+              <w:t>v0.3-04.23.2023</w:t>
             </w:r>
           </w:p>
         </w:tc>
@@ -3911,16 +3912,7 @@
           </w:tcPr>
           <w:p>
             <w:r>
-              <w:t>03</w:t>
-            </w:r>
-            <w:r>
-              <w:t>/</w:t>
-            </w:r>
-            <w:r>
-              <w:t>07</w:t>
-            </w:r>
-            <w:r>
-              <w:t>/2023</w:t>
+              <w:t>04/23/2023</w:t>
             </w:r>
           </w:p>
         </w:tc>
@@ -3940,7 +3932,7 @@
           </w:tcPr>
           <w:p>
             <w:r>
-              <w:t>Begin Segment One – introduction and definition segment</w:t>
+              <w:t>-Begin Segment Two – General design constraints segment</w:t>
             </w:r>
           </w:p>
         </w:tc>
@@ -3952,7 +3944,25 @@
           </w:tcPr>
           <w:p>
             <w:r>
-              <w:t>v0.1-02.27.2023</w:t>
+              <w:t>v0.</w:t>
+            </w:r>
+            <w:r>
+              <w:t>2</w:t>
+            </w:r>
+            <w:r>
+              <w:t>-0</w:t>
+            </w:r>
+            <w:r>
+              <w:t>3</w:t>
+            </w:r>
+            <w:r>
+              <w:t>.</w:t>
+            </w:r>
+            <w:r>
+              <w:t>07</w:t>
+            </w:r>
+            <w:r>
+              <w:t>.2023</w:t>
             </w:r>
           </w:p>
         </w:tc>
@@ -3962,7 +3972,16 @@
           </w:tcPr>
           <w:p>
             <w:r>
-              <w:t>02/27/2023</w:t>
+              <w:t>03</w:t>
+            </w:r>
+            <w:r>
+              <w:t>/</w:t>
+            </w:r>
+            <w:r>
+              <w:t>07</w:t>
+            </w:r>
+            <w:r>
+              <w:t>/2023</w:t>
             </w:r>
           </w:p>
         </w:tc>
@@ -3982,6 +4001,48 @@
           </w:tcPr>
           <w:p>
             <w:r>
+              <w:t>Begin Segment One – introduction and definition segment</w:t>
+            </w:r>
+          </w:p>
+        </w:tc>
+      </w:tr>
+      <w:tr>
+        <w:tc>
+          <w:tcPr>
+            <w:tcW w:w="1882" w:type="dxa"/>
+          </w:tcPr>
+          <w:p>
+            <w:r>
+              <w:t>v0.1-02.27.2023</w:t>
+            </w:r>
+          </w:p>
+        </w:tc>
+        <w:tc>
+          <w:tcPr>
+            <w:tcW w:w="1375" w:type="dxa"/>
+          </w:tcPr>
+          <w:p>
+            <w:r>
+              <w:t>02/27/2023</w:t>
+            </w:r>
+          </w:p>
+        </w:tc>
+        <w:tc>
+          <w:tcPr>
+            <w:tcW w:w="1688" w:type="dxa"/>
+          </w:tcPr>
+          <w:p>
+            <w:r>
+              <w:t>Onel Jimenez</w:t>
+            </w:r>
+          </w:p>
+        </w:tc>
+        <w:tc>
+          <w:tcPr>
+            <w:tcW w:w="4405" w:type="dxa"/>
+          </w:tcPr>
+          <w:p>
+            <w:r>
               <w:t>Initialize document – begin formatting and process.</w:t>
             </w:r>
           </w:p>
@@ -4011,7 +4072,7 @@
         <w:pStyle w:val="Heading2"/>
         <w:numPr>
           <w:ilvl w:val="1"/>
-          <w:numId w:val="1"/>
+          <w:numId w:val="2"/>
         </w:numPr>
       </w:pPr>
       <w:bookmarkStart w:id="2" w:name="_Toc129124803"/>
@@ -4048,7 +4109,7 @@
         <w:pStyle w:val="ListParagraph"/>
         <w:numPr>
           <w:ilvl w:val="0"/>
-          <w:numId w:val="2"/>
+          <w:numId w:val="3"/>
         </w:numPr>
       </w:pPr>
       <w:r>
@@ -4063,7 +4124,7 @@
         <w:pStyle w:val="ListParagraph"/>
         <w:numPr>
           <w:ilvl w:val="0"/>
-          <w:numId w:val="2"/>
+          <w:numId w:val="3"/>
         </w:numPr>
       </w:pPr>
       <w:r>
@@ -4078,7 +4139,7 @@
         <w:pStyle w:val="ListParagraph"/>
         <w:numPr>
           <w:ilvl w:val="0"/>
-          <w:numId w:val="2"/>
+          <w:numId w:val="3"/>
         </w:numPr>
       </w:pPr>
       <w:r>
@@ -4090,7 +4151,7 @@
         <w:pStyle w:val="ListParagraph"/>
         <w:numPr>
           <w:ilvl w:val="0"/>
-          <w:numId w:val="2"/>
+          <w:numId w:val="3"/>
         </w:numPr>
       </w:pPr>
       <w:r>
@@ -4125,7 +4186,7 @@
         <w:pStyle w:val="Heading2"/>
         <w:numPr>
           <w:ilvl w:val="1"/>
-          <w:numId w:val="1"/>
+          <w:numId w:val="2"/>
         </w:numPr>
       </w:pPr>
       <w:bookmarkStart w:id="3" w:name="_Toc129124804"/>
@@ -4150,7 +4211,7 @@
         <w:pStyle w:val="ListParagraph"/>
         <w:numPr>
           <w:ilvl w:val="0"/>
-          <w:numId w:val="4"/>
+          <w:numId w:val="5"/>
         </w:numPr>
       </w:pPr>
       <w:r>
@@ -4162,7 +4223,7 @@
         <w:pStyle w:val="ListParagraph"/>
         <w:numPr>
           <w:ilvl w:val="0"/>
-          <w:numId w:val="4"/>
+          <w:numId w:val="5"/>
         </w:numPr>
       </w:pPr>
       <w:r>
@@ -4174,7 +4235,7 @@
         <w:pStyle w:val="ListParagraph"/>
         <w:numPr>
           <w:ilvl w:val="0"/>
-          <w:numId w:val="4"/>
+          <w:numId w:val="5"/>
         </w:numPr>
       </w:pPr>
       <w:r>
@@ -4189,7 +4250,7 @@
         <w:pStyle w:val="ListParagraph"/>
         <w:numPr>
           <w:ilvl w:val="0"/>
-          <w:numId w:val="4"/>
+          <w:numId w:val="5"/>
         </w:numPr>
       </w:pPr>
       <w:r>
@@ -4201,7 +4262,7 @@
         <w:pStyle w:val="ListParagraph"/>
         <w:numPr>
           <w:ilvl w:val="0"/>
-          <w:numId w:val="4"/>
+          <w:numId w:val="5"/>
         </w:numPr>
       </w:pPr>
       <w:r>
@@ -4214,7 +4275,7 @@
         <w:pStyle w:val="Heading2"/>
         <w:numPr>
           <w:ilvl w:val="1"/>
-          <w:numId w:val="1"/>
+          <w:numId w:val="2"/>
         </w:numPr>
       </w:pPr>
       <w:bookmarkStart w:id="4" w:name="_Toc129124805"/>
@@ -4283,7 +4344,7 @@
         <w:pStyle w:val="Heading2"/>
         <w:numPr>
           <w:ilvl w:val="1"/>
-          <w:numId w:val="1"/>
+          <w:numId w:val="2"/>
         </w:numPr>
       </w:pPr>
       <w:bookmarkStart w:id="5" w:name="_Toc129124806"/>
@@ -4302,7 +4363,7 @@
         <w:pStyle w:val="Heading2"/>
         <w:numPr>
           <w:ilvl w:val="1"/>
-          <w:numId w:val="1"/>
+          <w:numId w:val="2"/>
         </w:numPr>
       </w:pPr>
       <w:bookmarkStart w:id="6" w:name="_Toc129124807"/>
@@ -4378,7 +4439,7 @@
         <w:pStyle w:val="Heading2"/>
         <w:numPr>
           <w:ilvl w:val="1"/>
-          <w:numId w:val="1"/>
+          <w:numId w:val="2"/>
         </w:numPr>
       </w:pPr>
       <w:bookmarkStart w:id="7" w:name="_Toc129124808"/>
@@ -4403,7 +4464,7 @@
         <w:pStyle w:val="ListParagraph"/>
         <w:numPr>
           <w:ilvl w:val="0"/>
-          <w:numId w:val="5"/>
+          <w:numId w:val="6"/>
         </w:numPr>
       </w:pPr>
       <w:r>
@@ -4415,7 +4476,7 @@
         <w:pStyle w:val="ListParagraph"/>
         <w:numPr>
           <w:ilvl w:val="0"/>
-          <w:numId w:val="5"/>
+          <w:numId w:val="6"/>
         </w:numPr>
       </w:pPr>
       <w:r>
@@ -4432,7 +4493,7 @@
         <w:pStyle w:val="ListParagraph"/>
         <w:numPr>
           <w:ilvl w:val="1"/>
-          <w:numId w:val="5"/>
+          <w:numId w:val="6"/>
         </w:numPr>
       </w:pPr>
       <w:r>
@@ -4454,7 +4515,7 @@
         <w:pStyle w:val="ListParagraph"/>
         <w:numPr>
           <w:ilvl w:val="1"/>
-          <w:numId w:val="5"/>
+          <w:numId w:val="6"/>
         </w:numPr>
       </w:pPr>
       <w:r>
@@ -4466,7 +4527,7 @@
         <w:pStyle w:val="ListParagraph"/>
         <w:numPr>
           <w:ilvl w:val="1"/>
-          <w:numId w:val="5"/>
+          <w:numId w:val="6"/>
         </w:numPr>
       </w:pPr>
       <w:r>
@@ -4488,7 +4549,7 @@
         <w:pStyle w:val="ListParagraph"/>
         <w:numPr>
           <w:ilvl w:val="0"/>
-          <w:numId w:val="5"/>
+          <w:numId w:val="6"/>
         </w:numPr>
       </w:pPr>
       <w:r>
@@ -4500,7 +4561,7 @@
         <w:pStyle w:val="ListParagraph"/>
         <w:numPr>
           <w:ilvl w:val="0"/>
-          <w:numId w:val="5"/>
+          <w:numId w:val="6"/>
         </w:numPr>
       </w:pPr>
       <w:r>
@@ -4512,7 +4573,7 @@
         <w:pStyle w:val="ListParagraph"/>
         <w:numPr>
           <w:ilvl w:val="1"/>
-          <w:numId w:val="5"/>
+          <w:numId w:val="6"/>
         </w:numPr>
       </w:pPr>
       <w:r>
@@ -4522,7 +4583,30 @@
     <w:p>
       <w:pPr>
         <w:pStyle w:val="ListParagraph"/>
-      </w:pPr>
+        <w:numPr>
+          <w:ilvl w:val="0"/>
+          <w:numId w:val="6"/>
+        </w:numPr>
+      </w:pPr>
+      <w:r>
+        <w:t>The system that hosts the API has the necessary pre-requisite packages to run the API node.</w:t>
+      </w:r>
+    </w:p>
+    <w:p/>
+    <w:p/>
+    <w:p>
+      <w:r>
+        <w:br/>
+      </w:r>
+      <w:r>
+        <w:br/>
+      </w:r>
+      <w:r>
+        <w:br/>
+      </w:r>
+      <w:r>
+        <w:br/>
+      </w:r>
     </w:p>
     <w:p>
       <w:pPr>
@@ -4542,7 +4626,7 @@
         <w:pStyle w:val="Heading1"/>
         <w:numPr>
           <w:ilvl w:val="0"/>
-          <w:numId w:val="1"/>
+          <w:numId w:val="2"/>
         </w:numPr>
       </w:pPr>
       <w:bookmarkStart w:id="8" w:name="_Toc129124809"/>
@@ -4558,7 +4642,7 @@
         <w:pStyle w:val="Heading2"/>
         <w:numPr>
           <w:ilvl w:val="1"/>
-          <w:numId w:val="1"/>
+          <w:numId w:val="2"/>
         </w:numPr>
       </w:pPr>
       <w:bookmarkStart w:id="9" w:name="_Toc129124810"/>
@@ -4566,6 +4650,70 @@
         <w:t>Product Environment</w:t>
       </w:r>
       <w:bookmarkEnd w:id="9"/>
+    </w:p>
+    <w:p/>
+    <w:p>
+      <w:pPr>
+        <w:ind w:firstLine="720"/>
+        <w:jc w:val="both"/>
+      </w:pPr>
+      <w:r>
+        <w:t xml:space="preserve">The </w:t>
+      </w:r>
+      <w:r>
+        <w:t>Project</w:t>
+      </w:r>
+      <w:r>
+        <w:t xml:space="preserve"> has been designed to run </w:t>
+      </w:r>
+      <w:r>
+        <w:t>modularly</w:t>
+      </w:r>
+      <w:r>
+        <w:t xml:space="preserve">. </w:t>
+      </w:r>
+      <w:r>
+        <w:t xml:space="preserve">In development, the project requires </w:t>
+      </w:r>
+      <w:r>
+        <w:t xml:space="preserve">either </w:t>
+      </w:r>
+      <w:proofErr w:type="spellStart"/>
+      <w:r>
+        <w:t>PostgresSQL</w:t>
+      </w:r>
+      <w:proofErr w:type="spellEnd"/>
+      <w:r>
+        <w:t xml:space="preserve"> or Docker (to build </w:t>
+      </w:r>
+      <w:proofErr w:type="spellStart"/>
+      <w:r>
+        <w:t>PostgresSQL</w:t>
+      </w:r>
+      <w:proofErr w:type="spellEnd"/>
+      <w:r>
+        <w:t xml:space="preserve"> within a container)</w:t>
+      </w:r>
+      <w:r>
+        <w:t xml:space="preserve"> and </w:t>
+      </w:r>
+      <w:proofErr w:type="spellStart"/>
+      <w:r>
+        <w:t>npm</w:t>
+      </w:r>
+      <w:proofErr w:type="spellEnd"/>
+      <w:r>
+        <w:t>. The business logic module of the project is built in C# using the .NET Core framework.</w:t>
+      </w:r>
+      <w:r>
+        <w:t xml:space="preserve"> In a production environment, each component would be run in separate containers </w:t>
+      </w:r>
+      <w:r>
+        <w:t>for proper isolat</w:t>
+      </w:r>
+      <w:r>
+        <w:t>ion.</w:t>
+      </w:r>
     </w:p>
     <w:p/>
     <w:p>
@@ -4573,7 +4721,7 @@
         <w:pStyle w:val="Heading2"/>
         <w:numPr>
           <w:ilvl w:val="1"/>
-          <w:numId w:val="1"/>
+          <w:numId w:val="2"/>
         </w:numPr>
       </w:pPr>
       <w:bookmarkStart w:id="10" w:name="_Toc129124811"/>
@@ -4581,6 +4729,115 @@
         <w:t>User Characteristics</w:t>
       </w:r>
       <w:bookmarkEnd w:id="10"/>
+    </w:p>
+    <w:p/>
+    <w:p>
+      <w:r>
+        <w:t xml:space="preserve">The intended users of this system are as </w:t>
+      </w:r>
+      <w:proofErr w:type="gramStart"/>
+      <w:r>
+        <w:t>follows;</w:t>
+      </w:r>
+      <w:proofErr w:type="gramEnd"/>
+    </w:p>
+    <w:p>
+      <w:pPr>
+        <w:pStyle w:val="ListParagraph"/>
+        <w:numPr>
+          <w:ilvl w:val="0"/>
+          <w:numId w:val="7"/>
+        </w:numPr>
+      </w:pPr>
+      <w:r>
+        <w:t>The average user, who would register</w:t>
+      </w:r>
+      <w:r>
+        <w:t xml:space="preserve"> and donate to fundraisers or create fundraisers themselves.</w:t>
+      </w:r>
+    </w:p>
+    <w:p>
+      <w:pPr>
+        <w:pStyle w:val="ListParagraph"/>
+        <w:numPr>
+          <w:ilvl w:val="1"/>
+          <w:numId w:val="7"/>
+        </w:numPr>
+      </w:pPr>
+      <w:r>
+        <w:t>The user would have the option to include comments with their donations.</w:t>
+      </w:r>
+    </w:p>
+    <w:p>
+      <w:pPr>
+        <w:pStyle w:val="ListParagraph"/>
+        <w:numPr>
+          <w:ilvl w:val="1"/>
+          <w:numId w:val="7"/>
+        </w:numPr>
+      </w:pPr>
+      <w:r>
+        <w:t>The user would be able to upload images to fundraisers they make.</w:t>
+      </w:r>
+    </w:p>
+    <w:p>
+      <w:pPr>
+        <w:pStyle w:val="ListParagraph"/>
+        <w:numPr>
+          <w:ilvl w:val="1"/>
+          <w:numId w:val="7"/>
+        </w:numPr>
+      </w:pPr>
+      <w:r>
+        <w:t>The implication of this user is that they are not knowledgeable of the application before using it – they would be able to explore the website with relative ease as the application is simplistic.</w:t>
+      </w:r>
+    </w:p>
+    <w:p>
+      <w:pPr>
+        <w:pStyle w:val="ListParagraph"/>
+        <w:numPr>
+          <w:ilvl w:val="0"/>
+          <w:numId w:val="7"/>
+        </w:numPr>
+      </w:pPr>
+      <w:r>
+        <w:t xml:space="preserve">The </w:t>
+      </w:r>
+      <w:r>
+        <w:t xml:space="preserve">front-end </w:t>
+      </w:r>
+      <w:r>
+        <w:t xml:space="preserve">administrator of the page can access the application and have “global” administrative privileges to all </w:t>
+      </w:r>
+      <w:proofErr w:type="gramStart"/>
+      <w:r>
+        <w:t>fundraisers</w:t>
+      </w:r>
+      <w:proofErr w:type="gramEnd"/>
+    </w:p>
+    <w:p>
+      <w:pPr>
+        <w:pStyle w:val="ListParagraph"/>
+        <w:numPr>
+          <w:ilvl w:val="1"/>
+          <w:numId w:val="7"/>
+        </w:numPr>
+      </w:pPr>
+      <w:r>
+        <w:t>The front-end administrator is not implied to have a technical background – any user could be an administrator to the application.</w:t>
+      </w:r>
+    </w:p>
+    <w:p>
+      <w:pPr>
+        <w:pStyle w:val="ListParagraph"/>
+        <w:numPr>
+          <w:ilvl w:val="1"/>
+          <w:numId w:val="7"/>
+        </w:numPr>
+      </w:pPr>
+      <w:r>
+        <w:t>This role is designed more for moderative purposes – if there were malicious fundraisers or comments, the front-end administrator could remove them.</w:t>
+      </w:r>
     </w:p>
     <w:p/>
     <w:p>
@@ -4588,7 +4845,7 @@
         <w:pStyle w:val="Heading2"/>
         <w:numPr>
           <w:ilvl w:val="1"/>
-          <w:numId w:val="1"/>
+          <w:numId w:val="2"/>
         </w:numPr>
       </w:pPr>
       <w:bookmarkStart w:id="11" w:name="_Toc129124812"/>
@@ -4597,17 +4854,229 @@
       </w:r>
       <w:bookmarkEnd w:id="11"/>
     </w:p>
+    <w:p/>
+    <w:p>
+      <w:r>
+        <w:t>The following constraints have been enforced for the Project</w:t>
+      </w:r>
+      <w:r>
+        <w:t xml:space="preserve"> by the Team (based upon the constraints of the client)</w:t>
+      </w:r>
+      <w:r>
+        <w:t>:</w:t>
+      </w:r>
+    </w:p>
     <w:p>
       <w:pPr>
         <w:pStyle w:val="ListParagraph"/>
-      </w:pPr>
-    </w:p>
+        <w:numPr>
+          <w:ilvl w:val="0"/>
+          <w:numId w:val="8"/>
+        </w:numPr>
+      </w:pPr>
+      <w:r>
+        <w:t>Security is a forefront</w:t>
+      </w:r>
+      <w:r>
+        <w:t xml:space="preserve"> requirement of the Project</w:t>
+      </w:r>
+      <w:r>
+        <w:t>. Storage of passwords will meet strict compliance</w:t>
+      </w:r>
+      <w:r>
+        <w:t xml:space="preserve"> of PCI DSS standards.</w:t>
+      </w:r>
+    </w:p>
+    <w:p>
+      <w:pPr>
+        <w:pStyle w:val="ListParagraph"/>
+        <w:numPr>
+          <w:ilvl w:val="0"/>
+          <w:numId w:val="8"/>
+        </w:numPr>
+      </w:pPr>
+      <w:r>
+        <w:t>Front-end is built in React</w:t>
+      </w:r>
+      <w:r>
+        <w:t xml:space="preserve">. </w:t>
+      </w:r>
+    </w:p>
+    <w:p>
+      <w:pPr>
+        <w:pStyle w:val="ListParagraph"/>
+        <w:numPr>
+          <w:ilvl w:val="0"/>
+          <w:numId w:val="8"/>
+        </w:numPr>
+      </w:pPr>
+      <w:r>
+        <w:t>Business logic is built in C#.</w:t>
+      </w:r>
+    </w:p>
+    <w:p>
+      <w:pPr>
+        <w:pStyle w:val="ListParagraph"/>
+        <w:numPr>
+          <w:ilvl w:val="0"/>
+          <w:numId w:val="8"/>
+        </w:numPr>
+      </w:pPr>
+      <w:proofErr w:type="spellStart"/>
+      <w:r>
+        <w:t>PostgresSQL</w:t>
+      </w:r>
+      <w:proofErr w:type="spellEnd"/>
+      <w:r>
+        <w:t xml:space="preserve"> is our intended database management system. Other database systems are unsupported.</w:t>
+      </w:r>
+    </w:p>
+    <w:p>
+      <w:pPr>
+        <w:pStyle w:val="ListParagraph"/>
+        <w:numPr>
+          <w:ilvl w:val="0"/>
+          <w:numId w:val="8"/>
+        </w:numPr>
+      </w:pPr>
+      <w:r>
+        <w:t>At least 10% of the code within the Project will be covered by test code.</w:t>
+      </w:r>
+    </w:p>
+    <w:p>
+      <w:pPr>
+        <w:pStyle w:val="ListParagraph"/>
+        <w:numPr>
+          <w:ilvl w:val="0"/>
+          <w:numId w:val="8"/>
+        </w:numPr>
+      </w:pPr>
+      <w:r>
+        <w:t xml:space="preserve">The Project shall have </w:t>
+      </w:r>
+      <w:proofErr w:type="gramStart"/>
+      <w:r>
+        <w:t>implemented;</w:t>
+      </w:r>
+      <w:proofErr w:type="gramEnd"/>
+    </w:p>
+    <w:p>
+      <w:pPr>
+        <w:pStyle w:val="ListParagraph"/>
+        <w:numPr>
+          <w:ilvl w:val="1"/>
+          <w:numId w:val="8"/>
+        </w:numPr>
+      </w:pPr>
+      <w:r>
+        <w:t xml:space="preserve">A login </w:t>
+      </w:r>
+      <w:proofErr w:type="gramStart"/>
+      <w:r>
+        <w:t>page</w:t>
+      </w:r>
+      <w:proofErr w:type="gramEnd"/>
+    </w:p>
+    <w:p>
+      <w:pPr>
+        <w:pStyle w:val="ListParagraph"/>
+        <w:numPr>
+          <w:ilvl w:val="1"/>
+          <w:numId w:val="8"/>
+        </w:numPr>
+      </w:pPr>
+      <w:r>
+        <w:t xml:space="preserve">A dashboard that presents </w:t>
+      </w:r>
+      <w:r>
+        <w:t>all available fundraisers</w:t>
+      </w:r>
+    </w:p>
+    <w:p>
+      <w:pPr>
+        <w:pStyle w:val="ListParagraph"/>
+        <w:numPr>
+          <w:ilvl w:val="1"/>
+          <w:numId w:val="8"/>
+        </w:numPr>
+      </w:pPr>
+      <w:r>
+        <w:t>A page that displays details of an individual fundraiser</w:t>
+      </w:r>
+    </w:p>
+    <w:p>
+      <w:pPr>
+        <w:pStyle w:val="ListParagraph"/>
+        <w:numPr>
+          <w:ilvl w:val="1"/>
+          <w:numId w:val="8"/>
+        </w:numPr>
+      </w:pPr>
+      <w:r>
+        <w:t xml:space="preserve">A donation form that allows users to submit </w:t>
+      </w:r>
+      <w:proofErr w:type="gramStart"/>
+      <w:r>
+        <w:t>donations</w:t>
+      </w:r>
+      <w:proofErr w:type="gramEnd"/>
+    </w:p>
+    <w:p>
+      <w:pPr>
+        <w:pStyle w:val="ListParagraph"/>
+        <w:numPr>
+          <w:ilvl w:val="1"/>
+          <w:numId w:val="8"/>
+        </w:numPr>
+      </w:pPr>
+      <w:r>
+        <w:lastRenderedPageBreak/>
+        <w:t>A page for user-related settings, such as profile settings</w:t>
+      </w:r>
+    </w:p>
+    <w:p>
+      <w:pPr>
+        <w:pStyle w:val="ListParagraph"/>
+        <w:numPr>
+          <w:ilvl w:val="0"/>
+          <w:numId w:val="8"/>
+        </w:numPr>
+      </w:pPr>
+      <w:r>
+        <w:t>The Project will be implemented in a 3-layer system.</w:t>
+      </w:r>
+    </w:p>
+    <w:p>
+      <w:pPr>
+        <w:pStyle w:val="ListParagraph"/>
+        <w:numPr>
+          <w:ilvl w:val="0"/>
+          <w:numId w:val="8"/>
+        </w:numPr>
+      </w:pPr>
+      <w:r>
+        <w:t>The Project will be version controlled in GitHub.</w:t>
+      </w:r>
+    </w:p>
+    <w:p>
+      <w:pPr>
+        <w:pStyle w:val="ListParagraph"/>
+        <w:numPr>
+          <w:ilvl w:val="0"/>
+          <w:numId w:val="8"/>
+        </w:numPr>
+      </w:pPr>
+      <w:r>
+        <w:t>The Project will implement a session system, allowing for users to continuously stay logged in for ~18 hours.</w:t>
+      </w:r>
+    </w:p>
+    <w:p/>
     <w:p>
       <w:pPr>
         <w:pStyle w:val="Heading2"/>
         <w:numPr>
           <w:ilvl w:val="1"/>
-          <w:numId w:val="1"/>
+          <w:numId w:val="2"/>
         </w:numPr>
       </w:pPr>
       <w:bookmarkStart w:id="12" w:name="_Toc129124813"/>
@@ -4620,6 +5089,23 @@
       <w:pPr>
         <w:pStyle w:val="ListParagraph"/>
       </w:pPr>
+    </w:p>
+    <w:p>
+      <w:pPr>
+        <w:ind w:firstLine="720"/>
+      </w:pPr>
+      <w:r>
+        <w:t>The Project is designed in a modular fashion to make it easier to diagnose and improve upon the original design. Sho</w:t>
+      </w:r>
+      <w:r>
+        <w:t>uld changes be made, it is imperative to</w:t>
+      </w:r>
+      <w:r>
+        <w:t xml:space="preserve"> keep these changes from making the modules dependent on one another. The changes made to one module should not </w:t>
+      </w:r>
+      <w:r>
+        <w:t xml:space="preserve">impact another module. </w:t>
+      </w:r>
     </w:p>
     <w:p>
       <w:pPr>
@@ -4639,7 +5125,7 @@
         <w:pStyle w:val="Heading1"/>
         <w:numPr>
           <w:ilvl w:val="0"/>
-          <w:numId w:val="1"/>
+          <w:numId w:val="2"/>
         </w:numPr>
       </w:pPr>
       <w:bookmarkStart w:id="13" w:name="_Toc129124814"/>
@@ -4655,7 +5141,7 @@
         <w:pStyle w:val="Heading2"/>
         <w:numPr>
           <w:ilvl w:val="1"/>
-          <w:numId w:val="1"/>
+          <w:numId w:val="2"/>
         </w:numPr>
       </w:pPr>
       <w:bookmarkStart w:id="14" w:name="_Toc129124815"/>
@@ -4674,7 +5160,7 @@
         <w:pStyle w:val="Heading2"/>
         <w:numPr>
           <w:ilvl w:val="1"/>
-          <w:numId w:val="1"/>
+          <w:numId w:val="2"/>
         </w:numPr>
       </w:pPr>
       <w:bookmarkStart w:id="15" w:name="_Toc129124816"/>
@@ -4693,7 +5179,7 @@
         <w:pStyle w:val="Heading2"/>
         <w:numPr>
           <w:ilvl w:val="1"/>
-          <w:numId w:val="1"/>
+          <w:numId w:val="2"/>
         </w:numPr>
       </w:pPr>
       <w:bookmarkStart w:id="16" w:name="_Toc129124817"/>
@@ -4712,7 +5198,7 @@
         <w:pStyle w:val="Heading2"/>
         <w:numPr>
           <w:ilvl w:val="1"/>
-          <w:numId w:val="1"/>
+          <w:numId w:val="2"/>
         </w:numPr>
       </w:pPr>
       <w:bookmarkStart w:id="17" w:name="_Toc129124818"/>
@@ -4731,7 +5217,7 @@
         <w:pStyle w:val="Heading2"/>
         <w:numPr>
           <w:ilvl w:val="1"/>
-          <w:numId w:val="1"/>
+          <w:numId w:val="2"/>
         </w:numPr>
       </w:pPr>
       <w:bookmarkStart w:id="18" w:name="_Toc129124819"/>
@@ -4750,7 +5236,7 @@
         <w:pStyle w:val="Heading2"/>
         <w:numPr>
           <w:ilvl w:val="1"/>
-          <w:numId w:val="1"/>
+          <w:numId w:val="2"/>
         </w:numPr>
       </w:pPr>
       <w:bookmarkStart w:id="19" w:name="_Toc129124820"/>
@@ -4769,7 +5255,7 @@
         <w:pStyle w:val="Heading2"/>
         <w:numPr>
           <w:ilvl w:val="1"/>
-          <w:numId w:val="1"/>
+          <w:numId w:val="2"/>
         </w:numPr>
       </w:pPr>
       <w:bookmarkStart w:id="20" w:name="_Toc129124821"/>
@@ -4788,7 +5274,7 @@
         <w:pStyle w:val="Heading2"/>
         <w:numPr>
           <w:ilvl w:val="1"/>
-          <w:numId w:val="1"/>
+          <w:numId w:val="2"/>
         </w:numPr>
       </w:pPr>
       <w:bookmarkStart w:id="21" w:name="_Toc129124822"/>
@@ -4807,7 +5293,7 @@
         <w:pStyle w:val="Heading2"/>
         <w:numPr>
           <w:ilvl w:val="1"/>
-          <w:numId w:val="1"/>
+          <w:numId w:val="2"/>
         </w:numPr>
       </w:pPr>
       <w:bookmarkStart w:id="22" w:name="_Toc129124823"/>
@@ -4941,7 +5427,7 @@
 </file>
 
 <file path=word/endnotes.xml><?xml version="1.0" encoding="utf-8"?>
-<w:endnotes xmlns:wpc="http://schemas.microsoft.com/office/word/2010/wordprocessingCanvas" xmlns:cx="http://schemas.microsoft.com/office/drawing/2014/chartex" xmlns:cx1="http://schemas.microsoft.com/office/drawing/2015/9/8/chartex" xmlns:cx2="http://schemas.microsoft.com/office/drawing/2015/10/21/chartex" xmlns:cx3="http://schemas.microsoft.com/office/drawing/2016/5/9/chartex" xmlns:cx4="http://schemas.microsoft.com/office/drawing/2016/5/10/chartex" xmlns:cx5="http://schemas.microsoft.com/office/drawing/2016/5/11/chartex" xmlns:cx6="http://schemas.microsoft.com/office/drawing/2016/5/12/chartex" xmlns:cx7="http://schemas.microsoft.com/office/drawing/2016/5/13/chartex" xmlns:cx8="http://schemas.microsoft.com/office/drawing/2016/5/14/chartex" xmlns:mc="http://schemas.openxmlformats.org/markup-compatibility/2006" xmlns:aink="http://schemas.microsoft.com/office/drawing/2016/ink" xmlns:am3d="http://schemas.microsoft.com/office/drawing/2017/model3d" xmlns:o="urn:schemas-microsoft-com:office:office" xmlns:oel="http://schemas.microsoft.com/office/2019/extlst" xmlns:r="http://schemas.openxmlformats.org/officeDocument/2006/relationships" xmlns:m="http://schemas.openxmlformats.org/officeDocument/2006/math" xmlns:v="urn:schemas-microsoft-com:vml" xmlns:wp14="http://schemas.microsoft.com/office/word/2010/wordprocessingDrawing" xmlns:wp="http://schemas.openxmlformats.org/drawingml/2006/wordprocessingDrawing" xmlns:w10="urn:schemas-microsoft-com:office:word" xmlns:w="http://schemas.openxmlformats.org/wordprocessingml/2006/main" xmlns:w14="http://schemas.microsoft.com/office/word/2010/wordml" xmlns:w15="http://schemas.microsoft.com/office/word/2012/wordml" xmlns:w16cex="http://schemas.microsoft.com/office/word/2018/wordml/cex" xmlns:w16cid="http://schemas.microsoft.com/office/word/2016/wordml/cid" xmlns:w16="http://schemas.microsoft.com/office/word/2018/wordml" xmlns:w16sdtdh="http://schemas.microsoft.com/office/word/2020/wordml/sdtdatahash" xmlns:w16se="http://schemas.microsoft.com/office/word/2015/wordml/symex" xmlns:wpg="http://schemas.microsoft.com/office/word/2010/wordprocessingGroup" xmlns:wpi="http://schemas.microsoft.com/office/word/2010/wordprocessingInk" xmlns:wne="http://schemas.microsoft.com/office/word/2006/wordml" xmlns:wps="http://schemas.microsoft.com/office/word/2010/wordprocessingShape" mc:Ignorable="w14 w15 w16se w16cid w16 w16cex w16sdtdh wp14">
+<w:endnotes xmlns:wpc="http://schemas.microsoft.com/office/word/2010/wordprocessingCanvas" xmlns:cx="http://schemas.microsoft.com/office/drawing/2014/chartex" xmlns:cx1="http://schemas.microsoft.com/office/drawing/2015/9/8/chartex" xmlns:cx2="http://schemas.microsoft.com/office/drawing/2015/10/21/chartex" xmlns:cx3="http://schemas.microsoft.com/office/drawing/2016/5/9/chartex" xmlns:cx4="http://schemas.microsoft.com/office/drawing/2016/5/10/chartex" xmlns:cx5="http://schemas.microsoft.com/office/drawing/2016/5/11/chartex" xmlns:cx6="http://schemas.microsoft.com/office/drawing/2016/5/12/chartex" xmlns:cx7="http://schemas.microsoft.com/office/drawing/2016/5/13/chartex" xmlns:cx8="http://schemas.microsoft.com/office/drawing/2016/5/14/chartex" xmlns:mc="http://schemas.openxmlformats.org/markup-compatibility/2006" xmlns:aink="http://schemas.microsoft.com/office/drawing/2016/ink" xmlns:am3d="http://schemas.microsoft.com/office/drawing/2017/model3d" xmlns:o="urn:schemas-microsoft-com:office:office" xmlns:oel="http://schemas.microsoft.com/office/2019/extlst" xmlns:r="http://schemas.openxmlformats.org/officeDocument/2006/relationships" xmlns:m="http://schemas.openxmlformats.org/officeDocument/2006/math" xmlns:v="urn:schemas-microsoft-com:vml" xmlns:wp14="http://schemas.microsoft.com/office/word/2010/wordprocessingDrawing" xmlns:wp="http://schemas.openxmlformats.org/drawingml/2006/wordprocessingDrawing" xmlns:w10="urn:schemas-microsoft-com:office:word" xmlns:w="http://schemas.openxmlformats.org/wordprocessingml/2006/main" xmlns:w14="http://schemas.microsoft.com/office/word/2010/wordml" xmlns:w15="http://schemas.microsoft.com/office/word/2012/wordml" xmlns:w16cex="http://schemas.microsoft.com/office/word/2018/wordml/cex" xmlns:w16cid="http://schemas.microsoft.com/office/word/2016/wordml/cid" xmlns:w16="http://schemas.microsoft.com/office/word/2018/wordml" xmlns:w16du="http://schemas.microsoft.com/office/word/2023/wordml/word16du" xmlns:w16sdtdh="http://schemas.microsoft.com/office/word/2020/wordml/sdtdatahash" xmlns:w16se="http://schemas.microsoft.com/office/word/2015/wordml/symex" xmlns:wpg="http://schemas.microsoft.com/office/word/2010/wordprocessingGroup" xmlns:wpi="http://schemas.microsoft.com/office/word/2010/wordprocessingInk" xmlns:wne="http://schemas.microsoft.com/office/word/2006/wordml" xmlns:wps="http://schemas.microsoft.com/office/word/2010/wordprocessingShape" mc:Ignorable="w14 w15 w16se w16cid w16 w16cex w16sdtdh wp14">
   <w:endnote w:type="separator" w:id="-1">
     <w:p>
       <w:r>
@@ -4960,7 +5446,7 @@
 </file>
 
 <file path=word/footer1.xml><?xml version="1.0" encoding="utf-8"?>
-<w:ftr xmlns:wpc="http://schemas.microsoft.com/office/word/2010/wordprocessingCanvas" xmlns:cx="http://schemas.microsoft.com/office/drawing/2014/chartex" xmlns:cx1="http://schemas.microsoft.com/office/drawing/2015/9/8/chartex" xmlns:cx2="http://schemas.microsoft.com/office/drawing/2015/10/21/chartex" xmlns:cx3="http://schemas.microsoft.com/office/drawing/2016/5/9/chartex" xmlns:cx4="http://schemas.microsoft.com/office/drawing/2016/5/10/chartex" xmlns:cx5="http://schemas.microsoft.com/office/drawing/2016/5/11/chartex" xmlns:cx6="http://schemas.microsoft.com/office/drawing/2016/5/12/chartex" xmlns:cx7="http://schemas.microsoft.com/office/drawing/2016/5/13/chartex" xmlns:cx8="http://schemas.microsoft.com/office/drawing/2016/5/14/chartex" xmlns:mc="http://schemas.openxmlformats.org/markup-compatibility/2006" xmlns:aink="http://schemas.microsoft.com/office/drawing/2016/ink" xmlns:am3d="http://schemas.microsoft.com/office/drawing/2017/model3d" xmlns:o="urn:schemas-microsoft-com:office:office" xmlns:oel="http://schemas.microsoft.com/office/2019/extlst" xmlns:r="http://schemas.openxmlformats.org/officeDocument/2006/relationships" xmlns:m="http://schemas.openxmlformats.org/officeDocument/2006/math" xmlns:v="urn:schemas-microsoft-com:vml" xmlns:wp14="http://schemas.microsoft.com/office/word/2010/wordprocessingDrawing" xmlns:wp="http://schemas.openxmlformats.org/drawingml/2006/wordprocessingDrawing" xmlns:w10="urn:schemas-microsoft-com:office:word" xmlns:w="http://schemas.openxmlformats.org/wordprocessingml/2006/main" xmlns:w14="http://schemas.microsoft.com/office/word/2010/wordml" xmlns:w15="http://schemas.microsoft.com/office/word/2012/wordml" xmlns:w16cex="http://schemas.microsoft.com/office/word/2018/wordml/cex" xmlns:w16cid="http://schemas.microsoft.com/office/word/2016/wordml/cid" xmlns:w16="http://schemas.microsoft.com/office/word/2018/wordml" xmlns:w16sdtdh="http://schemas.microsoft.com/office/word/2020/wordml/sdtdatahash" xmlns:w16se="http://schemas.microsoft.com/office/word/2015/wordml/symex" xmlns:wpg="http://schemas.microsoft.com/office/word/2010/wordprocessingGroup" xmlns:wpi="http://schemas.microsoft.com/office/word/2010/wordprocessingInk" xmlns:wne="http://schemas.microsoft.com/office/word/2006/wordml" xmlns:wps="http://schemas.microsoft.com/office/word/2010/wordprocessingShape" mc:Ignorable="w14 w15 w16se w16cid w16 w16cex w16sdtdh wp14">
+<w:ftr xmlns:wpc="http://schemas.microsoft.com/office/word/2010/wordprocessingCanvas" xmlns:cx="http://schemas.microsoft.com/office/drawing/2014/chartex" xmlns:cx1="http://schemas.microsoft.com/office/drawing/2015/9/8/chartex" xmlns:cx2="http://schemas.microsoft.com/office/drawing/2015/10/21/chartex" xmlns:cx3="http://schemas.microsoft.com/office/drawing/2016/5/9/chartex" xmlns:cx4="http://schemas.microsoft.com/office/drawing/2016/5/10/chartex" xmlns:cx5="http://schemas.microsoft.com/office/drawing/2016/5/11/chartex" xmlns:cx6="http://schemas.microsoft.com/office/drawing/2016/5/12/chartex" xmlns:cx7="http://schemas.microsoft.com/office/drawing/2016/5/13/chartex" xmlns:cx8="http://schemas.microsoft.com/office/drawing/2016/5/14/chartex" xmlns:mc="http://schemas.openxmlformats.org/markup-compatibility/2006" xmlns:aink="http://schemas.microsoft.com/office/drawing/2016/ink" xmlns:am3d="http://schemas.microsoft.com/office/drawing/2017/model3d" xmlns:o="urn:schemas-microsoft-com:office:office" xmlns:oel="http://schemas.microsoft.com/office/2019/extlst" xmlns:r="http://schemas.openxmlformats.org/officeDocument/2006/relationships" xmlns:m="http://schemas.openxmlformats.org/officeDocument/2006/math" xmlns:v="urn:schemas-microsoft-com:vml" xmlns:wp14="http://schemas.microsoft.com/office/word/2010/wordprocessingDrawing" xmlns:wp="http://schemas.openxmlformats.org/drawingml/2006/wordprocessingDrawing" xmlns:w10="urn:schemas-microsoft-com:office:word" xmlns:w="http://schemas.openxmlformats.org/wordprocessingml/2006/main" xmlns:w14="http://schemas.microsoft.com/office/word/2010/wordml" xmlns:w15="http://schemas.microsoft.com/office/word/2012/wordml" xmlns:w16cex="http://schemas.microsoft.com/office/word/2018/wordml/cex" xmlns:w16cid="http://schemas.microsoft.com/office/word/2016/wordml/cid" xmlns:w16="http://schemas.microsoft.com/office/word/2018/wordml" xmlns:w16du="http://schemas.microsoft.com/office/word/2023/wordml/word16du" xmlns:w16sdtdh="http://schemas.microsoft.com/office/word/2020/wordml/sdtdatahash" xmlns:w16se="http://schemas.microsoft.com/office/word/2015/wordml/symex" xmlns:wpg="http://schemas.microsoft.com/office/word/2010/wordprocessingGroup" xmlns:wpi="http://schemas.microsoft.com/office/word/2010/wordprocessingInk" xmlns:wne="http://schemas.microsoft.com/office/word/2006/wordml" xmlns:wps="http://schemas.microsoft.com/office/word/2010/wordprocessingShape" mc:Ignorable="w14 w15 w16se w16cid w16 w16cex w16sdtdh wp14">
   <w:p>
     <w:pPr>
       <w:pStyle w:val="Footer"/>
@@ -4970,7 +5456,7 @@
 </file>
 
 <file path=word/footer2.xml><?xml version="1.0" encoding="utf-8"?>
-<w:ftr xmlns:wpc="http://schemas.microsoft.com/office/word/2010/wordprocessingCanvas" xmlns:cx="http://schemas.microsoft.com/office/drawing/2014/chartex" xmlns:cx1="http://schemas.microsoft.com/office/drawing/2015/9/8/chartex" xmlns:cx2="http://schemas.microsoft.com/office/drawing/2015/10/21/chartex" xmlns:cx3="http://schemas.microsoft.com/office/drawing/2016/5/9/chartex" xmlns:cx4="http://schemas.microsoft.com/office/drawing/2016/5/10/chartex" xmlns:cx5="http://schemas.microsoft.com/office/drawing/2016/5/11/chartex" xmlns:cx6="http://schemas.microsoft.com/office/drawing/2016/5/12/chartex" xmlns:cx7="http://schemas.microsoft.com/office/drawing/2016/5/13/chartex" xmlns:cx8="http://schemas.microsoft.com/office/drawing/2016/5/14/chartex" xmlns:mc="http://schemas.openxmlformats.org/markup-compatibility/2006" xmlns:aink="http://schemas.microsoft.com/office/drawing/2016/ink" xmlns:am3d="http://schemas.microsoft.com/office/drawing/2017/model3d" xmlns:o="urn:schemas-microsoft-com:office:office" xmlns:oel="http://schemas.microsoft.com/office/2019/extlst" xmlns:r="http://schemas.openxmlformats.org/officeDocument/2006/relationships" xmlns:m="http://schemas.openxmlformats.org/officeDocument/2006/math" xmlns:v="urn:schemas-microsoft-com:vml" xmlns:wp14="http://schemas.microsoft.com/office/word/2010/wordprocessingDrawing" xmlns:wp="http://schemas.openxmlformats.org/drawingml/2006/wordprocessingDrawing" xmlns:w10="urn:schemas-microsoft-com:office:word" xmlns:w="http://schemas.openxmlformats.org/wordprocessingml/2006/main" xmlns:w14="http://schemas.microsoft.com/office/word/2010/wordml" xmlns:w15="http://schemas.microsoft.com/office/word/2012/wordml" xmlns:w16cex="http://schemas.microsoft.com/office/word/2018/wordml/cex" xmlns:w16cid="http://schemas.microsoft.com/office/word/2016/wordml/cid" xmlns:w16="http://schemas.microsoft.com/office/word/2018/wordml" xmlns:w16sdtdh="http://schemas.microsoft.com/office/word/2020/wordml/sdtdatahash" xmlns:w16se="http://schemas.microsoft.com/office/word/2015/wordml/symex" xmlns:wpg="http://schemas.microsoft.com/office/word/2010/wordprocessingGroup" xmlns:wpi="http://schemas.microsoft.com/office/word/2010/wordprocessingInk" xmlns:wne="http://schemas.microsoft.com/office/word/2006/wordml" xmlns:wps="http://schemas.microsoft.com/office/word/2010/wordprocessingShape" mc:Ignorable="w14 w15 w16se w16cid w16 w16cex w16sdtdh wp14">
+<w:ftr xmlns:wpc="http://schemas.microsoft.com/office/word/2010/wordprocessingCanvas" xmlns:cx="http://schemas.microsoft.com/office/drawing/2014/chartex" xmlns:cx1="http://schemas.microsoft.com/office/drawing/2015/9/8/chartex" xmlns:cx2="http://schemas.microsoft.com/office/drawing/2015/10/21/chartex" xmlns:cx3="http://schemas.microsoft.com/office/drawing/2016/5/9/chartex" xmlns:cx4="http://schemas.microsoft.com/office/drawing/2016/5/10/chartex" xmlns:cx5="http://schemas.microsoft.com/office/drawing/2016/5/11/chartex" xmlns:cx6="http://schemas.microsoft.com/office/drawing/2016/5/12/chartex" xmlns:cx7="http://schemas.microsoft.com/office/drawing/2016/5/13/chartex" xmlns:cx8="http://schemas.microsoft.com/office/drawing/2016/5/14/chartex" xmlns:mc="http://schemas.openxmlformats.org/markup-compatibility/2006" xmlns:aink="http://schemas.microsoft.com/office/drawing/2016/ink" xmlns:am3d="http://schemas.microsoft.com/office/drawing/2017/model3d" xmlns:o="urn:schemas-microsoft-com:office:office" xmlns:oel="http://schemas.microsoft.com/office/2019/extlst" xmlns:r="http://schemas.openxmlformats.org/officeDocument/2006/relationships" xmlns:m="http://schemas.openxmlformats.org/officeDocument/2006/math" xmlns:v="urn:schemas-microsoft-com:vml" xmlns:wp14="http://schemas.microsoft.com/office/word/2010/wordprocessingDrawing" xmlns:wp="http://schemas.openxmlformats.org/drawingml/2006/wordprocessingDrawing" xmlns:w10="urn:schemas-microsoft-com:office:word" xmlns:w="http://schemas.openxmlformats.org/wordprocessingml/2006/main" xmlns:w14="http://schemas.microsoft.com/office/word/2010/wordml" xmlns:w15="http://schemas.microsoft.com/office/word/2012/wordml" xmlns:w16cex="http://schemas.microsoft.com/office/word/2018/wordml/cex" xmlns:w16cid="http://schemas.microsoft.com/office/word/2016/wordml/cid" xmlns:w16="http://schemas.microsoft.com/office/word/2018/wordml" xmlns:w16du="http://schemas.microsoft.com/office/word/2023/wordml/word16du" xmlns:w16sdtdh="http://schemas.microsoft.com/office/word/2020/wordml/sdtdatahash" xmlns:w16se="http://schemas.microsoft.com/office/word/2015/wordml/symex" xmlns:wpg="http://schemas.microsoft.com/office/word/2010/wordprocessingGroup" xmlns:wpi="http://schemas.microsoft.com/office/word/2010/wordprocessingInk" xmlns:wne="http://schemas.microsoft.com/office/word/2006/wordml" xmlns:wps="http://schemas.microsoft.com/office/word/2010/wordprocessingShape" mc:Ignorable="w14 w15 w16se w16cid w16 w16cex w16sdtdh wp14">
   <w:p>
     <w:pPr>
       <w:pStyle w:val="Footer"/>
@@ -5032,7 +5518,7 @@
 </file>
 
 <file path=word/footer3.xml><?xml version="1.0" encoding="utf-8"?>
-<w:ftr xmlns:wpc="http://schemas.microsoft.com/office/word/2010/wordprocessingCanvas" xmlns:cx="http://schemas.microsoft.com/office/drawing/2014/chartex" xmlns:cx1="http://schemas.microsoft.com/office/drawing/2015/9/8/chartex" xmlns:cx2="http://schemas.microsoft.com/office/drawing/2015/10/21/chartex" xmlns:cx3="http://schemas.microsoft.com/office/drawing/2016/5/9/chartex" xmlns:cx4="http://schemas.microsoft.com/office/drawing/2016/5/10/chartex" xmlns:cx5="http://schemas.microsoft.com/office/drawing/2016/5/11/chartex" xmlns:cx6="http://schemas.microsoft.com/office/drawing/2016/5/12/chartex" xmlns:cx7="http://schemas.microsoft.com/office/drawing/2016/5/13/chartex" xmlns:cx8="http://schemas.microsoft.com/office/drawing/2016/5/14/chartex" xmlns:mc="http://schemas.openxmlformats.org/markup-compatibility/2006" xmlns:aink="http://schemas.microsoft.com/office/drawing/2016/ink" xmlns:am3d="http://schemas.microsoft.com/office/drawing/2017/model3d" xmlns:o="urn:schemas-microsoft-com:office:office" xmlns:oel="http://schemas.microsoft.com/office/2019/extlst" xmlns:r="http://schemas.openxmlformats.org/officeDocument/2006/relationships" xmlns:m="http://schemas.openxmlformats.org/officeDocument/2006/math" xmlns:v="urn:schemas-microsoft-com:vml" xmlns:wp14="http://schemas.microsoft.com/office/word/2010/wordprocessingDrawing" xmlns:wp="http://schemas.openxmlformats.org/drawingml/2006/wordprocessingDrawing" xmlns:w10="urn:schemas-microsoft-com:office:word" xmlns:w="http://schemas.openxmlformats.org/wordprocessingml/2006/main" xmlns:w14="http://schemas.microsoft.com/office/word/2010/wordml" xmlns:w15="http://schemas.microsoft.com/office/word/2012/wordml" xmlns:w16cex="http://schemas.microsoft.com/office/word/2018/wordml/cex" xmlns:w16cid="http://schemas.microsoft.com/office/word/2016/wordml/cid" xmlns:w16="http://schemas.microsoft.com/office/word/2018/wordml" xmlns:w16sdtdh="http://schemas.microsoft.com/office/word/2020/wordml/sdtdatahash" xmlns:w16se="http://schemas.microsoft.com/office/word/2015/wordml/symex" xmlns:wpg="http://schemas.microsoft.com/office/word/2010/wordprocessingGroup" xmlns:wpi="http://schemas.microsoft.com/office/word/2010/wordprocessingInk" xmlns:wne="http://schemas.microsoft.com/office/word/2006/wordml" xmlns:wps="http://schemas.microsoft.com/office/word/2010/wordprocessingShape" mc:Ignorable="w14 w15 w16se w16cid w16 w16cex w16sdtdh wp14">
+<w:ftr xmlns:wpc="http://schemas.microsoft.com/office/word/2010/wordprocessingCanvas" xmlns:cx="http://schemas.microsoft.com/office/drawing/2014/chartex" xmlns:cx1="http://schemas.microsoft.com/office/drawing/2015/9/8/chartex" xmlns:cx2="http://schemas.microsoft.com/office/drawing/2015/10/21/chartex" xmlns:cx3="http://schemas.microsoft.com/office/drawing/2016/5/9/chartex" xmlns:cx4="http://schemas.microsoft.com/office/drawing/2016/5/10/chartex" xmlns:cx5="http://schemas.microsoft.com/office/drawing/2016/5/11/chartex" xmlns:cx6="http://schemas.microsoft.com/office/drawing/2016/5/12/chartex" xmlns:cx7="http://schemas.microsoft.com/office/drawing/2016/5/13/chartex" xmlns:cx8="http://schemas.microsoft.com/office/drawing/2016/5/14/chartex" xmlns:mc="http://schemas.openxmlformats.org/markup-compatibility/2006" xmlns:aink="http://schemas.microsoft.com/office/drawing/2016/ink" xmlns:am3d="http://schemas.microsoft.com/office/drawing/2017/model3d" xmlns:o="urn:schemas-microsoft-com:office:office" xmlns:oel="http://schemas.microsoft.com/office/2019/extlst" xmlns:r="http://schemas.openxmlformats.org/officeDocument/2006/relationships" xmlns:m="http://schemas.openxmlformats.org/officeDocument/2006/math" xmlns:v="urn:schemas-microsoft-com:vml" xmlns:wp14="http://schemas.microsoft.com/office/word/2010/wordprocessingDrawing" xmlns:wp="http://schemas.openxmlformats.org/drawingml/2006/wordprocessingDrawing" xmlns:w10="urn:schemas-microsoft-com:office:word" xmlns:w="http://schemas.openxmlformats.org/wordprocessingml/2006/main" xmlns:w14="http://schemas.microsoft.com/office/word/2010/wordml" xmlns:w15="http://schemas.microsoft.com/office/word/2012/wordml" xmlns:w16cex="http://schemas.microsoft.com/office/word/2018/wordml/cex" xmlns:w16cid="http://schemas.microsoft.com/office/word/2016/wordml/cid" xmlns:w16="http://schemas.microsoft.com/office/word/2018/wordml" xmlns:w16du="http://schemas.microsoft.com/office/word/2023/wordml/word16du" xmlns:w16sdtdh="http://schemas.microsoft.com/office/word/2020/wordml/sdtdatahash" xmlns:w16se="http://schemas.microsoft.com/office/word/2015/wordml/symex" xmlns:wpg="http://schemas.microsoft.com/office/word/2010/wordprocessingGroup" xmlns:wpi="http://schemas.microsoft.com/office/word/2010/wordprocessingInk" xmlns:wne="http://schemas.microsoft.com/office/word/2006/wordml" xmlns:wps="http://schemas.microsoft.com/office/word/2010/wordprocessingShape" mc:Ignorable="w14 w15 w16se w16cid w16 w16cex w16sdtdh wp14">
   <w:p>
     <w:pPr>
       <w:pStyle w:val="Footer"/>
@@ -5042,7 +5528,7 @@
 </file>
 
 <file path=word/footnotes.xml><?xml version="1.0" encoding="utf-8"?>
-<w:footnotes xmlns:wpc="http://schemas.microsoft.com/office/word/2010/wordprocessingCanvas" xmlns:cx="http://schemas.microsoft.com/office/drawing/2014/chartex" xmlns:cx1="http://schemas.microsoft.com/office/drawing/2015/9/8/chartex" xmlns:cx2="http://schemas.microsoft.com/office/drawing/2015/10/21/chartex" xmlns:cx3="http://schemas.microsoft.com/office/drawing/2016/5/9/chartex" xmlns:cx4="http://schemas.microsoft.com/office/drawing/2016/5/10/chartex" xmlns:cx5="http://schemas.microsoft.com/office/drawing/2016/5/11/chartex" xmlns:cx6="http://schemas.microsoft.com/office/drawing/2016/5/12/chartex" xmlns:cx7="http://schemas.microsoft.com/office/drawing/2016/5/13/chartex" xmlns:cx8="http://schemas.microsoft.com/office/drawing/2016/5/14/chartex" xmlns:mc="http://schemas.openxmlformats.org/markup-compatibility/2006" xmlns:aink="http://schemas.microsoft.com/office/drawing/2016/ink" xmlns:am3d="http://schemas.microsoft.com/office/drawing/2017/model3d" xmlns:o="urn:schemas-microsoft-com:office:office" xmlns:oel="http://schemas.microsoft.com/office/2019/extlst" xmlns:r="http://schemas.openxmlformats.org/officeDocument/2006/relationships" xmlns:m="http://schemas.openxmlformats.org/officeDocument/2006/math" xmlns:v="urn:schemas-microsoft-com:vml" xmlns:wp14="http://schemas.microsoft.com/office/word/2010/wordprocessingDrawing" xmlns:wp="http://schemas.openxmlformats.org/drawingml/2006/wordprocessingDrawing" xmlns:w10="urn:schemas-microsoft-com:office:word" xmlns:w="http://schemas.openxmlformats.org/wordprocessingml/2006/main" xmlns:w14="http://schemas.microsoft.com/office/word/2010/wordml" xmlns:w15="http://schemas.microsoft.com/office/word/2012/wordml" xmlns:w16cex="http://schemas.microsoft.com/office/word/2018/wordml/cex" xmlns:w16cid="http://schemas.microsoft.com/office/word/2016/wordml/cid" xmlns:w16="http://schemas.microsoft.com/office/word/2018/wordml" xmlns:w16sdtdh="http://schemas.microsoft.com/office/word/2020/wordml/sdtdatahash" xmlns:w16se="http://schemas.microsoft.com/office/word/2015/wordml/symex" xmlns:wpg="http://schemas.microsoft.com/office/word/2010/wordprocessingGroup" xmlns:wpi="http://schemas.microsoft.com/office/word/2010/wordprocessingInk" xmlns:wne="http://schemas.microsoft.com/office/word/2006/wordml" xmlns:wps="http://schemas.microsoft.com/office/word/2010/wordprocessingShape" mc:Ignorable="w14 w15 w16se w16cid w16 w16cex w16sdtdh wp14">
+<w:footnotes xmlns:wpc="http://schemas.microsoft.com/office/word/2010/wordprocessingCanvas" xmlns:cx="http://schemas.microsoft.com/office/drawing/2014/chartex" xmlns:cx1="http://schemas.microsoft.com/office/drawing/2015/9/8/chartex" xmlns:cx2="http://schemas.microsoft.com/office/drawing/2015/10/21/chartex" xmlns:cx3="http://schemas.microsoft.com/office/drawing/2016/5/9/chartex" xmlns:cx4="http://schemas.microsoft.com/office/drawing/2016/5/10/chartex" xmlns:cx5="http://schemas.microsoft.com/office/drawing/2016/5/11/chartex" xmlns:cx6="http://schemas.microsoft.com/office/drawing/2016/5/12/chartex" xmlns:cx7="http://schemas.microsoft.com/office/drawing/2016/5/13/chartex" xmlns:cx8="http://schemas.microsoft.com/office/drawing/2016/5/14/chartex" xmlns:mc="http://schemas.openxmlformats.org/markup-compatibility/2006" xmlns:aink="http://schemas.microsoft.com/office/drawing/2016/ink" xmlns:am3d="http://schemas.microsoft.com/office/drawing/2017/model3d" xmlns:o="urn:schemas-microsoft-com:office:office" xmlns:oel="http://schemas.microsoft.com/office/2019/extlst" xmlns:r="http://schemas.openxmlformats.org/officeDocument/2006/relationships" xmlns:m="http://schemas.openxmlformats.org/officeDocument/2006/math" xmlns:v="urn:schemas-microsoft-com:vml" xmlns:wp14="http://schemas.microsoft.com/office/word/2010/wordprocessingDrawing" xmlns:wp="http://schemas.openxmlformats.org/drawingml/2006/wordprocessingDrawing" xmlns:w10="urn:schemas-microsoft-com:office:word" xmlns:w="http://schemas.openxmlformats.org/wordprocessingml/2006/main" xmlns:w14="http://schemas.microsoft.com/office/word/2010/wordml" xmlns:w15="http://schemas.microsoft.com/office/word/2012/wordml" xmlns:w16cex="http://schemas.microsoft.com/office/word/2018/wordml/cex" xmlns:w16cid="http://schemas.microsoft.com/office/word/2016/wordml/cid" xmlns:w16="http://schemas.microsoft.com/office/word/2018/wordml" xmlns:w16du="http://schemas.microsoft.com/office/word/2023/wordml/word16du" xmlns:w16sdtdh="http://schemas.microsoft.com/office/word/2020/wordml/sdtdatahash" xmlns:w16se="http://schemas.microsoft.com/office/word/2015/wordml/symex" xmlns:wpg="http://schemas.microsoft.com/office/word/2010/wordprocessingGroup" xmlns:wpi="http://schemas.microsoft.com/office/word/2010/wordprocessingInk" xmlns:wne="http://schemas.microsoft.com/office/word/2006/wordml" xmlns:wps="http://schemas.microsoft.com/office/word/2010/wordprocessingShape" mc:Ignorable="w14 w15 w16se w16cid w16 w16cex w16sdtdh wp14">
   <w:footnote w:type="separator" w:id="-1">
     <w:p>
       <w:r>
@@ -5061,7 +5547,7 @@
 </file>
 
 <file path=word/header1.xml><?xml version="1.0" encoding="utf-8"?>
-<w:hdr xmlns:wpc="http://schemas.microsoft.com/office/word/2010/wordprocessingCanvas" xmlns:cx="http://schemas.microsoft.com/office/drawing/2014/chartex" xmlns:cx1="http://schemas.microsoft.com/office/drawing/2015/9/8/chartex" xmlns:cx2="http://schemas.microsoft.com/office/drawing/2015/10/21/chartex" xmlns:cx3="http://schemas.microsoft.com/office/drawing/2016/5/9/chartex" xmlns:cx4="http://schemas.microsoft.com/office/drawing/2016/5/10/chartex" xmlns:cx5="http://schemas.microsoft.com/office/drawing/2016/5/11/chartex" xmlns:cx6="http://schemas.microsoft.com/office/drawing/2016/5/12/chartex" xmlns:cx7="http://schemas.microsoft.com/office/drawing/2016/5/13/chartex" xmlns:cx8="http://schemas.microsoft.com/office/drawing/2016/5/14/chartex" xmlns:mc="http://schemas.openxmlformats.org/markup-compatibility/2006" xmlns:aink="http://schemas.microsoft.com/office/drawing/2016/ink" xmlns:am3d="http://schemas.microsoft.com/office/drawing/2017/model3d" xmlns:o="urn:schemas-microsoft-com:office:office" xmlns:oel="http://schemas.microsoft.com/office/2019/extlst" xmlns:r="http://schemas.openxmlformats.org/officeDocument/2006/relationships" xmlns:m="http://schemas.openxmlformats.org/officeDocument/2006/math" xmlns:v="urn:schemas-microsoft-com:vml" xmlns:wp14="http://schemas.microsoft.com/office/word/2010/wordprocessingDrawing" xmlns:wp="http://schemas.openxmlformats.org/drawingml/2006/wordprocessingDrawing" xmlns:w10="urn:schemas-microsoft-com:office:word" xmlns:w="http://schemas.openxmlformats.org/wordprocessingml/2006/main" xmlns:w14="http://schemas.microsoft.com/office/word/2010/wordml" xmlns:w15="http://schemas.microsoft.com/office/word/2012/wordml" xmlns:w16cex="http://schemas.microsoft.com/office/word/2018/wordml/cex" xmlns:w16cid="http://schemas.microsoft.com/office/word/2016/wordml/cid" xmlns:w16="http://schemas.microsoft.com/office/word/2018/wordml" xmlns:w16sdtdh="http://schemas.microsoft.com/office/word/2020/wordml/sdtdatahash" xmlns:w16se="http://schemas.microsoft.com/office/word/2015/wordml/symex" xmlns:wpg="http://schemas.microsoft.com/office/word/2010/wordprocessingGroup" xmlns:wpi="http://schemas.microsoft.com/office/word/2010/wordprocessingInk" xmlns:wne="http://schemas.microsoft.com/office/word/2006/wordml" xmlns:wps="http://schemas.microsoft.com/office/word/2010/wordprocessingShape" mc:Ignorable="w14 w15 w16se w16cid w16 w16cex w16sdtdh wp14">
+<w:hdr xmlns:wpc="http://schemas.microsoft.com/office/word/2010/wordprocessingCanvas" xmlns:cx="http://schemas.microsoft.com/office/drawing/2014/chartex" xmlns:cx1="http://schemas.microsoft.com/office/drawing/2015/9/8/chartex" xmlns:cx2="http://schemas.microsoft.com/office/drawing/2015/10/21/chartex" xmlns:cx3="http://schemas.microsoft.com/office/drawing/2016/5/9/chartex" xmlns:cx4="http://schemas.microsoft.com/office/drawing/2016/5/10/chartex" xmlns:cx5="http://schemas.microsoft.com/office/drawing/2016/5/11/chartex" xmlns:cx6="http://schemas.microsoft.com/office/drawing/2016/5/12/chartex" xmlns:cx7="http://schemas.microsoft.com/office/drawing/2016/5/13/chartex" xmlns:cx8="http://schemas.microsoft.com/office/drawing/2016/5/14/chartex" xmlns:mc="http://schemas.openxmlformats.org/markup-compatibility/2006" xmlns:aink="http://schemas.microsoft.com/office/drawing/2016/ink" xmlns:am3d="http://schemas.microsoft.com/office/drawing/2017/model3d" xmlns:o="urn:schemas-microsoft-com:office:office" xmlns:oel="http://schemas.microsoft.com/office/2019/extlst" xmlns:r="http://schemas.openxmlformats.org/officeDocument/2006/relationships" xmlns:m="http://schemas.openxmlformats.org/officeDocument/2006/math" xmlns:v="urn:schemas-microsoft-com:vml" xmlns:wp14="http://schemas.microsoft.com/office/word/2010/wordprocessingDrawing" xmlns:wp="http://schemas.openxmlformats.org/drawingml/2006/wordprocessingDrawing" xmlns:w10="urn:schemas-microsoft-com:office:word" xmlns:w="http://schemas.openxmlformats.org/wordprocessingml/2006/main" xmlns:w14="http://schemas.microsoft.com/office/word/2010/wordml" xmlns:w15="http://schemas.microsoft.com/office/word/2012/wordml" xmlns:w16cex="http://schemas.microsoft.com/office/word/2018/wordml/cex" xmlns:w16cid="http://schemas.microsoft.com/office/word/2016/wordml/cid" xmlns:w16="http://schemas.microsoft.com/office/word/2018/wordml" xmlns:w16du="http://schemas.microsoft.com/office/word/2023/wordml/word16du" xmlns:w16sdtdh="http://schemas.microsoft.com/office/word/2020/wordml/sdtdatahash" xmlns:w16se="http://schemas.microsoft.com/office/word/2015/wordml/symex" xmlns:wpg="http://schemas.microsoft.com/office/word/2010/wordprocessingGroup" xmlns:wpi="http://schemas.microsoft.com/office/word/2010/wordprocessingInk" xmlns:wne="http://schemas.microsoft.com/office/word/2006/wordml" xmlns:wps="http://schemas.microsoft.com/office/word/2010/wordprocessingShape" mc:Ignorable="w14 w15 w16se w16cid w16 w16cex w16sdtdh wp14">
   <w:p>
     <w:pPr>
       <w:pStyle w:val="Header"/>
@@ -5071,7 +5557,7 @@
 </file>
 
 <file path=word/header2.xml><?xml version="1.0" encoding="utf-8"?>
-<w:hdr xmlns:wpc="http://schemas.microsoft.com/office/word/2010/wordprocessingCanvas" xmlns:cx="http://schemas.microsoft.com/office/drawing/2014/chartex" xmlns:cx1="http://schemas.microsoft.com/office/drawing/2015/9/8/chartex" xmlns:cx2="http://schemas.microsoft.com/office/drawing/2015/10/21/chartex" xmlns:cx3="http://schemas.microsoft.com/office/drawing/2016/5/9/chartex" xmlns:cx4="http://schemas.microsoft.com/office/drawing/2016/5/10/chartex" xmlns:cx5="http://schemas.microsoft.com/office/drawing/2016/5/11/chartex" xmlns:cx6="http://schemas.microsoft.com/office/drawing/2016/5/12/chartex" xmlns:cx7="http://schemas.microsoft.com/office/drawing/2016/5/13/chartex" xmlns:cx8="http://schemas.microsoft.com/office/drawing/2016/5/14/chartex" xmlns:mc="http://schemas.openxmlformats.org/markup-compatibility/2006" xmlns:aink="http://schemas.microsoft.com/office/drawing/2016/ink" xmlns:am3d="http://schemas.microsoft.com/office/drawing/2017/model3d" xmlns:o="urn:schemas-microsoft-com:office:office" xmlns:oel="http://schemas.microsoft.com/office/2019/extlst" xmlns:r="http://schemas.openxmlformats.org/officeDocument/2006/relationships" xmlns:m="http://schemas.openxmlformats.org/officeDocument/2006/math" xmlns:v="urn:schemas-microsoft-com:vml" xmlns:wp14="http://schemas.microsoft.com/office/word/2010/wordprocessingDrawing" xmlns:wp="http://schemas.openxmlformats.org/drawingml/2006/wordprocessingDrawing" xmlns:w10="urn:schemas-microsoft-com:office:word" xmlns:w="http://schemas.openxmlformats.org/wordprocessingml/2006/main" xmlns:w14="http://schemas.microsoft.com/office/word/2010/wordml" xmlns:w15="http://schemas.microsoft.com/office/word/2012/wordml" xmlns:w16cex="http://schemas.microsoft.com/office/word/2018/wordml/cex" xmlns:w16cid="http://schemas.microsoft.com/office/word/2016/wordml/cid" xmlns:w16="http://schemas.microsoft.com/office/word/2018/wordml" xmlns:w16sdtdh="http://schemas.microsoft.com/office/word/2020/wordml/sdtdatahash" xmlns:w16se="http://schemas.microsoft.com/office/word/2015/wordml/symex" xmlns:wpg="http://schemas.microsoft.com/office/word/2010/wordprocessingGroup" xmlns:wpi="http://schemas.microsoft.com/office/word/2010/wordprocessingInk" xmlns:wne="http://schemas.microsoft.com/office/word/2006/wordml" xmlns:wps="http://schemas.microsoft.com/office/word/2010/wordprocessingShape" mc:Ignorable="w14 w15 w16se w16cid w16 w16cex w16sdtdh wp14">
+<w:hdr xmlns:wpc="http://schemas.microsoft.com/office/word/2010/wordprocessingCanvas" xmlns:cx="http://schemas.microsoft.com/office/drawing/2014/chartex" xmlns:cx1="http://schemas.microsoft.com/office/drawing/2015/9/8/chartex" xmlns:cx2="http://schemas.microsoft.com/office/drawing/2015/10/21/chartex" xmlns:cx3="http://schemas.microsoft.com/office/drawing/2016/5/9/chartex" xmlns:cx4="http://schemas.microsoft.com/office/drawing/2016/5/10/chartex" xmlns:cx5="http://schemas.microsoft.com/office/drawing/2016/5/11/chartex" xmlns:cx6="http://schemas.microsoft.com/office/drawing/2016/5/12/chartex" xmlns:cx7="http://schemas.microsoft.com/office/drawing/2016/5/13/chartex" xmlns:cx8="http://schemas.microsoft.com/office/drawing/2016/5/14/chartex" xmlns:mc="http://schemas.openxmlformats.org/markup-compatibility/2006" xmlns:aink="http://schemas.microsoft.com/office/drawing/2016/ink" xmlns:am3d="http://schemas.microsoft.com/office/drawing/2017/model3d" xmlns:o="urn:schemas-microsoft-com:office:office" xmlns:oel="http://schemas.microsoft.com/office/2019/extlst" xmlns:r="http://schemas.openxmlformats.org/officeDocument/2006/relationships" xmlns:m="http://schemas.openxmlformats.org/officeDocument/2006/math" xmlns:v="urn:schemas-microsoft-com:vml" xmlns:wp14="http://schemas.microsoft.com/office/word/2010/wordprocessingDrawing" xmlns:wp="http://schemas.openxmlformats.org/drawingml/2006/wordprocessingDrawing" xmlns:w10="urn:schemas-microsoft-com:office:word" xmlns:w="http://schemas.openxmlformats.org/wordprocessingml/2006/main" xmlns:w14="http://schemas.microsoft.com/office/word/2010/wordml" xmlns:w15="http://schemas.microsoft.com/office/word/2012/wordml" xmlns:w16cex="http://schemas.microsoft.com/office/word/2018/wordml/cex" xmlns:w16cid="http://schemas.microsoft.com/office/word/2016/wordml/cid" xmlns:w16="http://schemas.microsoft.com/office/word/2018/wordml" xmlns:w16du="http://schemas.microsoft.com/office/word/2023/wordml/word16du" xmlns:w16sdtdh="http://schemas.microsoft.com/office/word/2020/wordml/sdtdatahash" xmlns:w16se="http://schemas.microsoft.com/office/word/2015/wordml/symex" xmlns:wpg="http://schemas.microsoft.com/office/word/2010/wordprocessingGroup" xmlns:wpi="http://schemas.microsoft.com/office/word/2010/wordprocessingInk" xmlns:wne="http://schemas.microsoft.com/office/word/2006/wordml" xmlns:wps="http://schemas.microsoft.com/office/word/2010/wordprocessingShape" mc:Ignorable="w14 w15 w16se w16cid w16 w16cex w16sdtdh wp14">
   <w:p>
     <w:pPr>
       <w:pStyle w:val="Header"/>
@@ -5098,7 +5584,7 @@
 </file>
 
 <file path=word/header3.xml><?xml version="1.0" encoding="utf-8"?>
-<w:hdr xmlns:wpc="http://schemas.microsoft.com/office/word/2010/wordprocessingCanvas" xmlns:cx="http://schemas.microsoft.com/office/drawing/2014/chartex" xmlns:cx1="http://schemas.microsoft.com/office/drawing/2015/9/8/chartex" xmlns:cx2="http://schemas.microsoft.com/office/drawing/2015/10/21/chartex" xmlns:cx3="http://schemas.microsoft.com/office/drawing/2016/5/9/chartex" xmlns:cx4="http://schemas.microsoft.com/office/drawing/2016/5/10/chartex" xmlns:cx5="http://schemas.microsoft.com/office/drawing/2016/5/11/chartex" xmlns:cx6="http://schemas.microsoft.com/office/drawing/2016/5/12/chartex" xmlns:cx7="http://schemas.microsoft.com/office/drawing/2016/5/13/chartex" xmlns:cx8="http://schemas.microsoft.com/office/drawing/2016/5/14/chartex" xmlns:mc="http://schemas.openxmlformats.org/markup-compatibility/2006" xmlns:aink="http://schemas.microsoft.com/office/drawing/2016/ink" xmlns:am3d="http://schemas.microsoft.com/office/drawing/2017/model3d" xmlns:o="urn:schemas-microsoft-com:office:office" xmlns:oel="http://schemas.microsoft.com/office/2019/extlst" xmlns:r="http://schemas.openxmlformats.org/officeDocument/2006/relationships" xmlns:m="http://schemas.openxmlformats.org/officeDocument/2006/math" xmlns:v="urn:schemas-microsoft-com:vml" xmlns:wp14="http://schemas.microsoft.com/office/word/2010/wordprocessingDrawing" xmlns:wp="http://schemas.openxmlformats.org/drawingml/2006/wordprocessingDrawing" xmlns:w10="urn:schemas-microsoft-com:office:word" xmlns:w="http://schemas.openxmlformats.org/wordprocessingml/2006/main" xmlns:w14="http://schemas.microsoft.com/office/word/2010/wordml" xmlns:w15="http://schemas.microsoft.com/office/word/2012/wordml" xmlns:w16cex="http://schemas.microsoft.com/office/word/2018/wordml/cex" xmlns:w16cid="http://schemas.microsoft.com/office/word/2016/wordml/cid" xmlns:w16="http://schemas.microsoft.com/office/word/2018/wordml" xmlns:w16sdtdh="http://schemas.microsoft.com/office/word/2020/wordml/sdtdatahash" xmlns:w16se="http://schemas.microsoft.com/office/word/2015/wordml/symex" xmlns:wpg="http://schemas.microsoft.com/office/word/2010/wordprocessingGroup" xmlns:wpi="http://schemas.microsoft.com/office/word/2010/wordprocessingInk" xmlns:wne="http://schemas.microsoft.com/office/word/2006/wordml" xmlns:wps="http://schemas.microsoft.com/office/word/2010/wordprocessingShape" mc:Ignorable="w14 w15 w16se w16cid w16 w16cex w16sdtdh wp14">
+<w:hdr xmlns:wpc="http://schemas.microsoft.com/office/word/2010/wordprocessingCanvas" xmlns:cx="http://schemas.microsoft.com/office/drawing/2014/chartex" xmlns:cx1="http://schemas.microsoft.com/office/drawing/2015/9/8/chartex" xmlns:cx2="http://schemas.microsoft.com/office/drawing/2015/10/21/chartex" xmlns:cx3="http://schemas.microsoft.com/office/drawing/2016/5/9/chartex" xmlns:cx4="http://schemas.microsoft.com/office/drawing/2016/5/10/chartex" xmlns:cx5="http://schemas.microsoft.com/office/drawing/2016/5/11/chartex" xmlns:cx6="http://schemas.microsoft.com/office/drawing/2016/5/12/chartex" xmlns:cx7="http://schemas.microsoft.com/office/drawing/2016/5/13/chartex" xmlns:cx8="http://schemas.microsoft.com/office/drawing/2016/5/14/chartex" xmlns:mc="http://schemas.openxmlformats.org/markup-compatibility/2006" xmlns:aink="http://schemas.microsoft.com/office/drawing/2016/ink" xmlns:am3d="http://schemas.microsoft.com/office/drawing/2017/model3d" xmlns:o="urn:schemas-microsoft-com:office:office" xmlns:oel="http://schemas.microsoft.com/office/2019/extlst" xmlns:r="http://schemas.openxmlformats.org/officeDocument/2006/relationships" xmlns:m="http://schemas.openxmlformats.org/officeDocument/2006/math" xmlns:v="urn:schemas-microsoft-com:vml" xmlns:wp14="http://schemas.microsoft.com/office/word/2010/wordprocessingDrawing" xmlns:wp="http://schemas.openxmlformats.org/drawingml/2006/wordprocessingDrawing" xmlns:w10="urn:schemas-microsoft-com:office:word" xmlns:w="http://schemas.openxmlformats.org/wordprocessingml/2006/main" xmlns:w14="http://schemas.microsoft.com/office/word/2010/wordml" xmlns:w15="http://schemas.microsoft.com/office/word/2012/wordml" xmlns:w16cex="http://schemas.microsoft.com/office/word/2018/wordml/cex" xmlns:w16cid="http://schemas.microsoft.com/office/word/2016/wordml/cid" xmlns:w16="http://schemas.microsoft.com/office/word/2018/wordml" xmlns:w16du="http://schemas.microsoft.com/office/word/2023/wordml/word16du" xmlns:w16sdtdh="http://schemas.microsoft.com/office/word/2020/wordml/sdtdatahash" xmlns:w16se="http://schemas.microsoft.com/office/word/2015/wordml/symex" xmlns:wpg="http://schemas.microsoft.com/office/word/2010/wordprocessingGroup" xmlns:wpi="http://schemas.microsoft.com/office/word/2010/wordprocessingInk" xmlns:wne="http://schemas.microsoft.com/office/word/2006/wordml" xmlns:wps="http://schemas.microsoft.com/office/word/2010/wordprocessingShape" mc:Ignorable="w14 w15 w16se w16cid w16 w16cex w16sdtdh wp14">
   <w:p>
     <w:pPr>
       <w:pStyle w:val="Header"/>
@@ -5107,9 +5593,130 @@
 </w:hdr>
 </file>
 
+<file path=word/intelligence2.xml><?xml version="1.0" encoding="utf-8"?>
+<int2:intelligence xmlns:int2="http://schemas.microsoft.com/office/intelligence/2020/intelligence" xmlns:oel="http://schemas.microsoft.com/office/2019/extlst">
+  <int2:observations/>
+  <int2:intelligenceSettings/>
+  <int2:onDemandWorkflows/>
+</int2:intelligence>
+</file>
+
 <file path=word/numbering.xml><?xml version="1.0" encoding="utf-8"?>
-<w:numbering xmlns:wpc="http://schemas.microsoft.com/office/word/2010/wordprocessingCanvas" xmlns:cx="http://schemas.microsoft.com/office/drawing/2014/chartex" xmlns:cx1="http://schemas.microsoft.com/office/drawing/2015/9/8/chartex" xmlns:cx2="http://schemas.microsoft.com/office/drawing/2015/10/21/chartex" xmlns:cx3="http://schemas.microsoft.com/office/drawing/2016/5/9/chartex" xmlns:cx4="http://schemas.microsoft.com/office/drawing/2016/5/10/chartex" xmlns:cx5="http://schemas.microsoft.com/office/drawing/2016/5/11/chartex" xmlns:cx6="http://schemas.microsoft.com/office/drawing/2016/5/12/chartex" xmlns:cx7="http://schemas.microsoft.com/office/drawing/2016/5/13/chartex" xmlns:cx8="http://schemas.microsoft.com/office/drawing/2016/5/14/chartex" xmlns:mc="http://schemas.openxmlformats.org/markup-compatibility/2006" xmlns:aink="http://schemas.microsoft.com/office/drawing/2016/ink" xmlns:am3d="http://schemas.microsoft.com/office/drawing/2017/model3d" xmlns:o="urn:schemas-microsoft-com:office:office" xmlns:oel="http://schemas.microsoft.com/office/2019/extlst" xmlns:r="http://schemas.openxmlformats.org/officeDocument/2006/relationships" xmlns:m="http://schemas.openxmlformats.org/officeDocument/2006/math" xmlns:v="urn:schemas-microsoft-com:vml" xmlns:wp14="http://schemas.microsoft.com/office/word/2010/wordprocessingDrawing" xmlns:wp="http://schemas.openxmlformats.org/drawingml/2006/wordprocessingDrawing" xmlns:w10="urn:schemas-microsoft-com:office:word" xmlns:w="http://schemas.openxmlformats.org/wordprocessingml/2006/main" xmlns:w14="http://schemas.microsoft.com/office/word/2010/wordml" xmlns:w15="http://schemas.microsoft.com/office/word/2012/wordml" xmlns:w16cex="http://schemas.microsoft.com/office/word/2018/wordml/cex" xmlns:w16cid="http://schemas.microsoft.com/office/word/2016/wordml/cid" xmlns:w16="http://schemas.microsoft.com/office/word/2018/wordml" xmlns:w16sdtdh="http://schemas.microsoft.com/office/word/2020/wordml/sdtdatahash" xmlns:w16se="http://schemas.microsoft.com/office/word/2015/wordml/symex" xmlns:wpg="http://schemas.microsoft.com/office/word/2010/wordprocessingGroup" xmlns:wpi="http://schemas.microsoft.com/office/word/2010/wordprocessingInk" xmlns:wne="http://schemas.microsoft.com/office/word/2006/wordml" xmlns:wps="http://schemas.microsoft.com/office/word/2010/wordprocessingShape" mc:Ignorable="w14 w15 w16se w16cid w16 w16cex w16sdtdh wp14">
+<w:numbering xmlns:wpc="http://schemas.microsoft.com/office/word/2010/wordprocessingCanvas" xmlns:cx="http://schemas.microsoft.com/office/drawing/2014/chartex" xmlns:cx1="http://schemas.microsoft.com/office/drawing/2015/9/8/chartex" xmlns:cx2="http://schemas.microsoft.com/office/drawing/2015/10/21/chartex" xmlns:cx3="http://schemas.microsoft.com/office/drawing/2016/5/9/chartex" xmlns:cx4="http://schemas.microsoft.com/office/drawing/2016/5/10/chartex" xmlns:cx5="http://schemas.microsoft.com/office/drawing/2016/5/11/chartex" xmlns:cx6="http://schemas.microsoft.com/office/drawing/2016/5/12/chartex" xmlns:cx7="http://schemas.microsoft.com/office/drawing/2016/5/13/chartex" xmlns:cx8="http://schemas.microsoft.com/office/drawing/2016/5/14/chartex" xmlns:mc="http://schemas.openxmlformats.org/markup-compatibility/2006" xmlns:aink="http://schemas.microsoft.com/office/drawing/2016/ink" xmlns:am3d="http://schemas.microsoft.com/office/drawing/2017/model3d" xmlns:o="urn:schemas-microsoft-com:office:office" xmlns:oel="http://schemas.microsoft.com/office/2019/extlst" xmlns:r="http://schemas.openxmlformats.org/officeDocument/2006/relationships" xmlns:m="http://schemas.openxmlformats.org/officeDocument/2006/math" xmlns:v="urn:schemas-microsoft-com:vml" xmlns:wp14="http://schemas.microsoft.com/office/word/2010/wordprocessingDrawing" xmlns:wp="http://schemas.openxmlformats.org/drawingml/2006/wordprocessingDrawing" xmlns:w10="urn:schemas-microsoft-com:office:word" xmlns:w="http://schemas.openxmlformats.org/wordprocessingml/2006/main" xmlns:w14="http://schemas.microsoft.com/office/word/2010/wordml" xmlns:w15="http://schemas.microsoft.com/office/word/2012/wordml" xmlns:w16cex="http://schemas.microsoft.com/office/word/2018/wordml/cex" xmlns:w16cid="http://schemas.microsoft.com/office/word/2016/wordml/cid" xmlns:w16="http://schemas.microsoft.com/office/word/2018/wordml" xmlns:w16du="http://schemas.microsoft.com/office/word/2023/wordml/word16du" xmlns:w16sdtdh="http://schemas.microsoft.com/office/word/2020/wordml/sdtdatahash" xmlns:w16se="http://schemas.microsoft.com/office/word/2015/wordml/symex" xmlns:wpg="http://schemas.microsoft.com/office/word/2010/wordprocessingGroup" xmlns:wpi="http://schemas.microsoft.com/office/word/2010/wordprocessingInk" xmlns:wne="http://schemas.microsoft.com/office/word/2006/wordml" xmlns:wps="http://schemas.microsoft.com/office/word/2010/wordprocessingShape" mc:Ignorable="w14 w15 w16se w16cid w16 w16cex w16sdtdh wp14">
   <w:abstractNum w:abstractNumId="0" w15:restartNumberingAfterBreak="0">
+    <w:nsid w:val="00600677"/>
+    <w:multiLevelType w:val="hybridMultilevel"/>
+    <w:tmpl w:val="877AE1C8"/>
+    <w:lvl w:ilvl="0" w:tplc="04090001">
+      <w:start w:val="1"/>
+      <w:numFmt w:val="bullet"/>
+      <w:lvlText w:val=""/>
+      <w:lvlJc w:val="left"/>
+      <w:pPr>
+        <w:ind w:left="720" w:hanging="360"/>
+      </w:pPr>
+      <w:rPr>
+        <w:rFonts w:ascii="Symbol" w:hAnsi="Symbol" w:hint="default"/>
+      </w:rPr>
+    </w:lvl>
+    <w:lvl w:ilvl="1" w:tplc="04090003">
+      <w:start w:val="1"/>
+      <w:numFmt w:val="bullet"/>
+      <w:lvlText w:val="o"/>
+      <w:lvlJc w:val="left"/>
+      <w:pPr>
+        <w:ind w:left="1440" w:hanging="360"/>
+      </w:pPr>
+      <w:rPr>
+        <w:rFonts w:ascii="Courier New" w:hAnsi="Courier New" w:cs="Courier New" w:hint="default"/>
+      </w:rPr>
+    </w:lvl>
+    <w:lvl w:ilvl="2" w:tplc="04090005" w:tentative="1">
+      <w:start w:val="1"/>
+      <w:numFmt w:val="bullet"/>
+      <w:lvlText w:val=""/>
+      <w:lvlJc w:val="left"/>
+      <w:pPr>
+        <w:ind w:left="2160" w:hanging="360"/>
+      </w:pPr>
+      <w:rPr>
+        <w:rFonts w:ascii="Wingdings" w:hAnsi="Wingdings" w:hint="default"/>
+      </w:rPr>
+    </w:lvl>
+    <w:lvl w:ilvl="3" w:tplc="04090001" w:tentative="1">
+      <w:start w:val="1"/>
+      <w:numFmt w:val="bullet"/>
+      <w:lvlText w:val=""/>
+      <w:lvlJc w:val="left"/>
+      <w:pPr>
+        <w:ind w:left="2880" w:hanging="360"/>
+      </w:pPr>
+      <w:rPr>
+        <w:rFonts w:ascii="Symbol" w:hAnsi="Symbol" w:hint="default"/>
+      </w:rPr>
+    </w:lvl>
+    <w:lvl w:ilvl="4" w:tplc="04090003" w:tentative="1">
+      <w:start w:val="1"/>
+      <w:numFmt w:val="bullet"/>
+      <w:lvlText w:val="o"/>
+      <w:lvlJc w:val="left"/>
+      <w:pPr>
+        <w:ind w:left="3600" w:hanging="360"/>
+      </w:pPr>
+      <w:rPr>
+        <w:rFonts w:ascii="Courier New" w:hAnsi="Courier New" w:cs="Courier New" w:hint="default"/>
+      </w:rPr>
+    </w:lvl>
+    <w:lvl w:ilvl="5" w:tplc="04090005" w:tentative="1">
+      <w:start w:val="1"/>
+      <w:numFmt w:val="bullet"/>
+      <w:lvlText w:val=""/>
+      <w:lvlJc w:val="left"/>
+      <w:pPr>
+        <w:ind w:left="4320" w:hanging="360"/>
+      </w:pPr>
+      <w:rPr>
+        <w:rFonts w:ascii="Wingdings" w:hAnsi="Wingdings" w:hint="default"/>
+      </w:rPr>
+    </w:lvl>
+    <w:lvl w:ilvl="6" w:tplc="04090001" w:tentative="1">
+      <w:start w:val="1"/>
+      <w:numFmt w:val="bullet"/>
+      <w:lvlText w:val=""/>
+      <w:lvlJc w:val="left"/>
+      <w:pPr>
+        <w:ind w:left="5040" w:hanging="360"/>
+      </w:pPr>
+      <w:rPr>
+        <w:rFonts w:ascii="Symbol" w:hAnsi="Symbol" w:hint="default"/>
+      </w:rPr>
+    </w:lvl>
+    <w:lvl w:ilvl="7" w:tplc="04090003" w:tentative="1">
+      <w:start w:val="1"/>
+      <w:numFmt w:val="bullet"/>
+      <w:lvlText w:val="o"/>
+      <w:lvlJc w:val="left"/>
+      <w:pPr>
+        <w:ind w:left="5760" w:hanging="360"/>
+      </w:pPr>
+      <w:rPr>
+        <w:rFonts w:ascii="Courier New" w:hAnsi="Courier New" w:cs="Courier New" w:hint="default"/>
+      </w:rPr>
+    </w:lvl>
+    <w:lvl w:ilvl="8" w:tplc="04090005" w:tentative="1">
+      <w:start w:val="1"/>
+      <w:numFmt w:val="bullet"/>
+      <w:lvlText w:val=""/>
+      <w:lvlJc w:val="left"/>
+      <w:pPr>
+        <w:ind w:left="6480" w:hanging="360"/>
+      </w:pPr>
+      <w:rPr>
+        <w:rFonts w:ascii="Wingdings" w:hAnsi="Wingdings" w:hint="default"/>
+      </w:rPr>
+    </w:lvl>
+  </w:abstractNum>
+  <w:abstractNum w:abstractNumId="1" w15:restartNumberingAfterBreak="0">
     <w:nsid w:val="052A483A"/>
     <w:multiLevelType w:val="hybridMultilevel"/>
     <w:tmpl w:val="1F00A6C4"/>
@@ -5222,7 +5829,93 @@
       </w:rPr>
     </w:lvl>
   </w:abstractNum>
-  <w:abstractNum w:abstractNumId="1" w15:restartNumberingAfterBreak="0">
+  <w:abstractNum w:abstractNumId="2" w15:restartNumberingAfterBreak="0">
+    <w:nsid w:val="1D931D84"/>
+    <w:multiLevelType w:val="hybridMultilevel"/>
+    <w:tmpl w:val="1E4006FC"/>
+    <w:lvl w:ilvl="0" w:tplc="53462574">
+      <w:start w:val="1"/>
+      <w:numFmt w:val="decimal"/>
+      <w:lvlText w:val="%1."/>
+      <w:lvlJc w:val="left"/>
+      <w:pPr>
+        <w:ind w:left="720" w:hanging="360"/>
+      </w:pPr>
+    </w:lvl>
+    <w:lvl w:ilvl="1" w:tplc="1A163286">
+      <w:start w:val="1"/>
+      <w:numFmt w:val="lowerLetter"/>
+      <w:lvlText w:val="%2."/>
+      <w:lvlJc w:val="left"/>
+      <w:pPr>
+        <w:ind w:left="1440" w:hanging="360"/>
+      </w:pPr>
+    </w:lvl>
+    <w:lvl w:ilvl="2" w:tplc="BE9E4196">
+      <w:start w:val="1"/>
+      <w:numFmt w:val="lowerRoman"/>
+      <w:lvlText w:val="%3."/>
+      <w:lvlJc w:val="right"/>
+      <w:pPr>
+        <w:ind w:left="2160" w:hanging="180"/>
+      </w:pPr>
+    </w:lvl>
+    <w:lvl w:ilvl="3" w:tplc="9A46D898">
+      <w:start w:val="1"/>
+      <w:numFmt w:val="decimal"/>
+      <w:lvlText w:val="%4."/>
+      <w:lvlJc w:val="left"/>
+      <w:pPr>
+        <w:ind w:left="2880" w:hanging="360"/>
+      </w:pPr>
+    </w:lvl>
+    <w:lvl w:ilvl="4" w:tplc="DA964A7E">
+      <w:start w:val="1"/>
+      <w:numFmt w:val="lowerLetter"/>
+      <w:lvlText w:val="%5."/>
+      <w:lvlJc w:val="left"/>
+      <w:pPr>
+        <w:ind w:left="3600" w:hanging="360"/>
+      </w:pPr>
+    </w:lvl>
+    <w:lvl w:ilvl="5" w:tplc="53FA3988">
+      <w:start w:val="1"/>
+      <w:numFmt w:val="lowerRoman"/>
+      <w:lvlText w:val="%6."/>
+      <w:lvlJc w:val="right"/>
+      <w:pPr>
+        <w:ind w:left="4320" w:hanging="180"/>
+      </w:pPr>
+    </w:lvl>
+    <w:lvl w:ilvl="6" w:tplc="80246A4A">
+      <w:start w:val="1"/>
+      <w:numFmt w:val="decimal"/>
+      <w:lvlText w:val="%7."/>
+      <w:lvlJc w:val="left"/>
+      <w:pPr>
+        <w:ind w:left="5040" w:hanging="360"/>
+      </w:pPr>
+    </w:lvl>
+    <w:lvl w:ilvl="7" w:tplc="0700EB3A">
+      <w:start w:val="1"/>
+      <w:numFmt w:val="lowerLetter"/>
+      <w:lvlText w:val="%8."/>
+      <w:lvlJc w:val="left"/>
+      <w:pPr>
+        <w:ind w:left="5760" w:hanging="360"/>
+      </w:pPr>
+    </w:lvl>
+    <w:lvl w:ilvl="8" w:tplc="9518215A">
+      <w:start w:val="1"/>
+      <w:numFmt w:val="lowerRoman"/>
+      <w:lvlText w:val="%9."/>
+      <w:lvlJc w:val="right"/>
+      <w:pPr>
+        <w:ind w:left="6480" w:hanging="180"/>
+      </w:pPr>
+    </w:lvl>
+  </w:abstractNum>
+  <w:abstractNum w:abstractNumId="3" w15:restartNumberingAfterBreak="0">
     <w:nsid w:val="41BB6E2E"/>
     <w:multiLevelType w:val="multilevel"/>
     <w:tmpl w:val="38604B68"/>
@@ -5335,10 +6028,10 @@
       </w:rPr>
     </w:lvl>
   </w:abstractNum>
-  <w:abstractNum w:abstractNumId="2" w15:restartNumberingAfterBreak="0">
+  <w:abstractNum w:abstractNumId="4" w15:restartNumberingAfterBreak="0">
     <w:nsid w:val="50951B4D"/>
     <w:multiLevelType w:val="hybridMultilevel"/>
-    <w:tmpl w:val="21B4793E"/>
+    <w:tmpl w:val="D8DE6138"/>
     <w:lvl w:ilvl="0" w:tplc="04090001">
       <w:start w:val="1"/>
       <w:numFmt w:val="bullet"/>
@@ -5363,6 +6056,204 @@
         <w:rFonts w:ascii="Courier New" w:hAnsi="Courier New" w:cs="Courier New" w:hint="default"/>
       </w:rPr>
     </w:lvl>
+    <w:lvl w:ilvl="2" w:tplc="056E969E">
+      <w:numFmt w:val="bullet"/>
+      <w:lvlText w:val="-"/>
+      <w:lvlJc w:val="left"/>
+      <w:pPr>
+        <w:ind w:left="2160" w:hanging="360"/>
+      </w:pPr>
+      <w:rPr>
+        <w:rFonts w:ascii="Calibri" w:eastAsiaTheme="minorHAnsi" w:hAnsi="Calibri" w:cs="Calibri" w:hint="default"/>
+      </w:rPr>
+    </w:lvl>
+    <w:lvl w:ilvl="3" w:tplc="04090001" w:tentative="1">
+      <w:start w:val="1"/>
+      <w:numFmt w:val="bullet"/>
+      <w:lvlText w:val=""/>
+      <w:lvlJc w:val="left"/>
+      <w:pPr>
+        <w:ind w:left="2880" w:hanging="360"/>
+      </w:pPr>
+      <w:rPr>
+        <w:rFonts w:ascii="Symbol" w:hAnsi="Symbol" w:hint="default"/>
+      </w:rPr>
+    </w:lvl>
+    <w:lvl w:ilvl="4" w:tplc="04090003" w:tentative="1">
+      <w:start w:val="1"/>
+      <w:numFmt w:val="bullet"/>
+      <w:lvlText w:val="o"/>
+      <w:lvlJc w:val="left"/>
+      <w:pPr>
+        <w:ind w:left="3600" w:hanging="360"/>
+      </w:pPr>
+      <w:rPr>
+        <w:rFonts w:ascii="Courier New" w:hAnsi="Courier New" w:cs="Courier New" w:hint="default"/>
+      </w:rPr>
+    </w:lvl>
+    <w:lvl w:ilvl="5" w:tplc="04090005" w:tentative="1">
+      <w:start w:val="1"/>
+      <w:numFmt w:val="bullet"/>
+      <w:lvlText w:val=""/>
+      <w:lvlJc w:val="left"/>
+      <w:pPr>
+        <w:ind w:left="4320" w:hanging="360"/>
+      </w:pPr>
+      <w:rPr>
+        <w:rFonts w:ascii="Wingdings" w:hAnsi="Wingdings" w:hint="default"/>
+      </w:rPr>
+    </w:lvl>
+    <w:lvl w:ilvl="6" w:tplc="04090001" w:tentative="1">
+      <w:start w:val="1"/>
+      <w:numFmt w:val="bullet"/>
+      <w:lvlText w:val=""/>
+      <w:lvlJc w:val="left"/>
+      <w:pPr>
+        <w:ind w:left="5040" w:hanging="360"/>
+      </w:pPr>
+      <w:rPr>
+        <w:rFonts w:ascii="Symbol" w:hAnsi="Symbol" w:hint="default"/>
+      </w:rPr>
+    </w:lvl>
+    <w:lvl w:ilvl="7" w:tplc="04090003" w:tentative="1">
+      <w:start w:val="1"/>
+      <w:numFmt w:val="bullet"/>
+      <w:lvlText w:val="o"/>
+      <w:lvlJc w:val="left"/>
+      <w:pPr>
+        <w:ind w:left="5760" w:hanging="360"/>
+      </w:pPr>
+      <w:rPr>
+        <w:rFonts w:ascii="Courier New" w:hAnsi="Courier New" w:cs="Courier New" w:hint="default"/>
+      </w:rPr>
+    </w:lvl>
+    <w:lvl w:ilvl="8" w:tplc="04090005" w:tentative="1">
+      <w:start w:val="1"/>
+      <w:numFmt w:val="bullet"/>
+      <w:lvlText w:val=""/>
+      <w:lvlJc w:val="left"/>
+      <w:pPr>
+        <w:ind w:left="6480" w:hanging="360"/>
+      </w:pPr>
+      <w:rPr>
+        <w:rFonts w:ascii="Wingdings" w:hAnsi="Wingdings" w:hint="default"/>
+      </w:rPr>
+    </w:lvl>
+  </w:abstractNum>
+  <w:abstractNum w:abstractNumId="5" w15:restartNumberingAfterBreak="0">
+    <w:nsid w:val="73AF5E8C"/>
+    <w:multiLevelType w:val="hybridMultilevel"/>
+    <w:tmpl w:val="C6F08170"/>
+    <w:lvl w:ilvl="0" w:tplc="0409000F">
+      <w:start w:val="1"/>
+      <w:numFmt w:val="decimal"/>
+      <w:lvlText w:val="%1."/>
+      <w:lvlJc w:val="left"/>
+      <w:pPr>
+        <w:ind w:left="720" w:hanging="360"/>
+      </w:pPr>
+    </w:lvl>
+    <w:lvl w:ilvl="1" w:tplc="04090019" w:tentative="1">
+      <w:start w:val="1"/>
+      <w:numFmt w:val="lowerLetter"/>
+      <w:lvlText w:val="%2."/>
+      <w:lvlJc w:val="left"/>
+      <w:pPr>
+        <w:ind w:left="1440" w:hanging="360"/>
+      </w:pPr>
+    </w:lvl>
+    <w:lvl w:ilvl="2" w:tplc="0409001B" w:tentative="1">
+      <w:start w:val="1"/>
+      <w:numFmt w:val="lowerRoman"/>
+      <w:lvlText w:val="%3."/>
+      <w:lvlJc w:val="right"/>
+      <w:pPr>
+        <w:ind w:left="2160" w:hanging="180"/>
+      </w:pPr>
+    </w:lvl>
+    <w:lvl w:ilvl="3" w:tplc="0409000F" w:tentative="1">
+      <w:start w:val="1"/>
+      <w:numFmt w:val="decimal"/>
+      <w:lvlText w:val="%4."/>
+      <w:lvlJc w:val="left"/>
+      <w:pPr>
+        <w:ind w:left="2880" w:hanging="360"/>
+      </w:pPr>
+    </w:lvl>
+    <w:lvl w:ilvl="4" w:tplc="04090019" w:tentative="1">
+      <w:start w:val="1"/>
+      <w:numFmt w:val="lowerLetter"/>
+      <w:lvlText w:val="%5."/>
+      <w:lvlJc w:val="left"/>
+      <w:pPr>
+        <w:ind w:left="3600" w:hanging="360"/>
+      </w:pPr>
+    </w:lvl>
+    <w:lvl w:ilvl="5" w:tplc="0409001B" w:tentative="1">
+      <w:start w:val="1"/>
+      <w:numFmt w:val="lowerRoman"/>
+      <w:lvlText w:val="%6."/>
+      <w:lvlJc w:val="right"/>
+      <w:pPr>
+        <w:ind w:left="4320" w:hanging="180"/>
+      </w:pPr>
+    </w:lvl>
+    <w:lvl w:ilvl="6" w:tplc="0409000F" w:tentative="1">
+      <w:start w:val="1"/>
+      <w:numFmt w:val="decimal"/>
+      <w:lvlText w:val="%7."/>
+      <w:lvlJc w:val="left"/>
+      <w:pPr>
+        <w:ind w:left="5040" w:hanging="360"/>
+      </w:pPr>
+    </w:lvl>
+    <w:lvl w:ilvl="7" w:tplc="04090019" w:tentative="1">
+      <w:start w:val="1"/>
+      <w:numFmt w:val="lowerLetter"/>
+      <w:lvlText w:val="%8."/>
+      <w:lvlJc w:val="left"/>
+      <w:pPr>
+        <w:ind w:left="5760" w:hanging="360"/>
+      </w:pPr>
+    </w:lvl>
+    <w:lvl w:ilvl="8" w:tplc="0409001B" w:tentative="1">
+      <w:start w:val="1"/>
+      <w:numFmt w:val="lowerRoman"/>
+      <w:lvlText w:val="%9."/>
+      <w:lvlJc w:val="right"/>
+      <w:pPr>
+        <w:ind w:left="6480" w:hanging="180"/>
+      </w:pPr>
+    </w:lvl>
+  </w:abstractNum>
+  <w:abstractNum w:abstractNumId="6" w15:restartNumberingAfterBreak="0">
+    <w:nsid w:val="74E664D0"/>
+    <w:multiLevelType w:val="hybridMultilevel"/>
+    <w:tmpl w:val="B5DA1C56"/>
+    <w:lvl w:ilvl="0" w:tplc="04090001">
+      <w:start w:val="1"/>
+      <w:numFmt w:val="bullet"/>
+      <w:lvlText w:val=""/>
+      <w:lvlJc w:val="left"/>
+      <w:pPr>
+        <w:ind w:left="720" w:hanging="360"/>
+      </w:pPr>
+      <w:rPr>
+        <w:rFonts w:ascii="Symbol" w:hAnsi="Symbol" w:hint="default"/>
+      </w:rPr>
+    </w:lvl>
+    <w:lvl w:ilvl="1" w:tplc="04090003" w:tentative="1">
+      <w:start w:val="1"/>
+      <w:numFmt w:val="bullet"/>
+      <w:lvlText w:val="o"/>
+      <w:lvlJc w:val="left"/>
+      <w:pPr>
+        <w:ind w:left="1440" w:hanging="360"/>
+      </w:pPr>
+      <w:rPr>
+        <w:rFonts w:ascii="Courier New" w:hAnsi="Courier New" w:cs="Courier New" w:hint="default"/>
+      </w:rPr>
+    </w:lvl>
     <w:lvl w:ilvl="2" w:tplc="04090005" w:tentative="1">
       <w:start w:val="1"/>
       <w:numFmt w:val="bullet"/>
@@ -5448,96 +6339,10 @@
       </w:rPr>
     </w:lvl>
   </w:abstractNum>
-  <w:abstractNum w:abstractNumId="3" w15:restartNumberingAfterBreak="0">
-    <w:nsid w:val="73AF5E8C"/>
+  <w:abstractNum w:abstractNumId="7" w15:restartNumberingAfterBreak="0">
+    <w:nsid w:val="7D3245F1"/>
     <w:multiLevelType w:val="hybridMultilevel"/>
-    <w:tmpl w:val="C6F08170"/>
-    <w:lvl w:ilvl="0" w:tplc="0409000F">
-      <w:start w:val="1"/>
-      <w:numFmt w:val="decimal"/>
-      <w:lvlText w:val="%1."/>
-      <w:lvlJc w:val="left"/>
-      <w:pPr>
-        <w:ind w:left="720" w:hanging="360"/>
-      </w:pPr>
-    </w:lvl>
-    <w:lvl w:ilvl="1" w:tplc="04090019" w:tentative="1">
-      <w:start w:val="1"/>
-      <w:numFmt w:val="lowerLetter"/>
-      <w:lvlText w:val="%2."/>
-      <w:lvlJc w:val="left"/>
-      <w:pPr>
-        <w:ind w:left="1440" w:hanging="360"/>
-      </w:pPr>
-    </w:lvl>
-    <w:lvl w:ilvl="2" w:tplc="0409001B" w:tentative="1">
-      <w:start w:val="1"/>
-      <w:numFmt w:val="lowerRoman"/>
-      <w:lvlText w:val="%3."/>
-      <w:lvlJc w:val="right"/>
-      <w:pPr>
-        <w:ind w:left="2160" w:hanging="180"/>
-      </w:pPr>
-    </w:lvl>
-    <w:lvl w:ilvl="3" w:tplc="0409000F" w:tentative="1">
-      <w:start w:val="1"/>
-      <w:numFmt w:val="decimal"/>
-      <w:lvlText w:val="%4."/>
-      <w:lvlJc w:val="left"/>
-      <w:pPr>
-        <w:ind w:left="2880" w:hanging="360"/>
-      </w:pPr>
-    </w:lvl>
-    <w:lvl w:ilvl="4" w:tplc="04090019" w:tentative="1">
-      <w:start w:val="1"/>
-      <w:numFmt w:val="lowerLetter"/>
-      <w:lvlText w:val="%5."/>
-      <w:lvlJc w:val="left"/>
-      <w:pPr>
-        <w:ind w:left="3600" w:hanging="360"/>
-      </w:pPr>
-    </w:lvl>
-    <w:lvl w:ilvl="5" w:tplc="0409001B" w:tentative="1">
-      <w:start w:val="1"/>
-      <w:numFmt w:val="lowerRoman"/>
-      <w:lvlText w:val="%6."/>
-      <w:lvlJc w:val="right"/>
-      <w:pPr>
-        <w:ind w:left="4320" w:hanging="180"/>
-      </w:pPr>
-    </w:lvl>
-    <w:lvl w:ilvl="6" w:tplc="0409000F" w:tentative="1">
-      <w:start w:val="1"/>
-      <w:numFmt w:val="decimal"/>
-      <w:lvlText w:val="%7."/>
-      <w:lvlJc w:val="left"/>
-      <w:pPr>
-        <w:ind w:left="5040" w:hanging="360"/>
-      </w:pPr>
-    </w:lvl>
-    <w:lvl w:ilvl="7" w:tplc="04090019" w:tentative="1">
-      <w:start w:val="1"/>
-      <w:numFmt w:val="lowerLetter"/>
-      <w:lvlText w:val="%8."/>
-      <w:lvlJc w:val="left"/>
-      <w:pPr>
-        <w:ind w:left="5760" w:hanging="360"/>
-      </w:pPr>
-    </w:lvl>
-    <w:lvl w:ilvl="8" w:tplc="0409001B" w:tentative="1">
-      <w:start w:val="1"/>
-      <w:numFmt w:val="lowerRoman"/>
-      <w:lvlText w:val="%9."/>
-      <w:lvlJc w:val="right"/>
-      <w:pPr>
-        <w:ind w:left="6480" w:hanging="180"/>
-      </w:pPr>
-    </w:lvl>
-  </w:abstractNum>
-  <w:abstractNum w:abstractNumId="4" w15:restartNumberingAfterBreak="0">
-    <w:nsid w:val="74E664D0"/>
-    <w:multiLevelType w:val="hybridMultilevel"/>
-    <w:tmpl w:val="B5DA1C56"/>
+    <w:tmpl w:val="D0062438"/>
     <w:lvl w:ilvl="0" w:tplc="04090001">
       <w:start w:val="1"/>
       <w:numFmt w:val="bullet"/>
@@ -5550,7 +6355,7 @@
         <w:rFonts w:ascii="Symbol" w:hAnsi="Symbol" w:hint="default"/>
       </w:rPr>
     </w:lvl>
-    <w:lvl w:ilvl="1" w:tplc="04090003" w:tentative="1">
+    <w:lvl w:ilvl="1" w:tplc="04090003">
       <w:start w:val="1"/>
       <w:numFmt w:val="bullet"/>
       <w:lvlText w:val="o"/>
@@ -5647,20 +6452,29 @@
       </w:rPr>
     </w:lvl>
   </w:abstractNum>
-  <w:num w:numId="1" w16cid:durableId="550046083">
+  <w:num w:numId="1" w16cid:durableId="1738042923">
+    <w:abstractNumId w:val="2"/>
+  </w:num>
+  <w:num w:numId="2" w16cid:durableId="550046083">
+    <w:abstractNumId w:val="3"/>
+  </w:num>
+  <w:num w:numId="3" w16cid:durableId="1983346962">
     <w:abstractNumId w:val="1"/>
   </w:num>
-  <w:num w:numId="2" w16cid:durableId="1983346962">
-    <w:abstractNumId w:val="0"/>
+  <w:num w:numId="4" w16cid:durableId="1252393109">
+    <w:abstractNumId w:val="6"/>
   </w:num>
-  <w:num w:numId="3" w16cid:durableId="1252393109">
+  <w:num w:numId="5" w16cid:durableId="991176912">
+    <w:abstractNumId w:val="5"/>
+  </w:num>
+  <w:num w:numId="6" w16cid:durableId="472408916">
     <w:abstractNumId w:val="4"/>
   </w:num>
-  <w:num w:numId="4" w16cid:durableId="991176912">
-    <w:abstractNumId w:val="3"/>
+  <w:num w:numId="7" w16cid:durableId="2038577235">
+    <w:abstractNumId w:val="7"/>
   </w:num>
-  <w:num w:numId="5" w16cid:durableId="472408916">
-    <w:abstractNumId w:val="2"/>
+  <w:num w:numId="8" w16cid:durableId="978339100">
+    <w:abstractNumId w:val="0"/>
   </w:num>
 </w:numbering>
 </file>
@@ -6489,6 +7303,18 @@
       <w:shd w:val="clear" w:color="auto" w:fill="E1DFDD"/>
     </w:rPr>
   </w:style>
+  <w:style w:type="character" w:styleId="FollowedHyperlink">
+    <w:name w:val="FollowedHyperlink"/>
+    <w:basedOn w:val="DefaultParagraphFont"/>
+    <w:uiPriority w:val="99"/>
+    <w:semiHidden/>
+    <w:unhideWhenUsed/>
+    <w:rsid w:val="00D4760A"/>
+    <w:rPr>
+      <w:color w:val="954F72" w:themeColor="followedHyperlink"/>
+      <w:u w:val="single"/>
+    </w:rPr>
+  </w:style>
 </w:styles>
 </file>
 

</xml_diff>